<commit_message>
a project added in resume
</commit_message>
<xml_diff>
--- a/myFirstResume.docx
+++ b/myFirstResume.docx
@@ -722,7 +722,31 @@
                                 <w:szCs w:val="24"/>
                                 <w:lang w:val="en-US"/>
                               </w:rPr>
-                              <w:t>Sai Vidya Institute Of Technology</w:t>
+                              <w:t xml:space="preserve">Sai Vidya Institute </w:t>
+                            </w:r>
+                            <w:proofErr w:type="gramStart"/>
+                            <w:r>
+                              <w:rPr>
+                                <w:rFonts w:ascii="Arial Black" w:hAnsi="Arial Black"/>
+                                <w:b/>
+                                <w:bCs/>
+                                <w:sz w:val="24"/>
+                                <w:szCs w:val="24"/>
+                                <w:lang w:val="en-US"/>
+                              </w:rPr>
+                              <w:t>Of</w:t>
+                            </w:r>
+                            <w:proofErr w:type="gramEnd"/>
+                            <w:r>
+                              <w:rPr>
+                                <w:rFonts w:ascii="Arial Black" w:hAnsi="Arial Black"/>
+                                <w:b/>
+                                <w:bCs/>
+                                <w:sz w:val="24"/>
+                                <w:szCs w:val="24"/>
+                                <w:lang w:val="en-US"/>
+                              </w:rPr>
+                              <w:t xml:space="preserve"> Technology</w:t>
                             </w:r>
                           </w:p>
                           <w:p>
@@ -1280,7 +1304,25 @@
                                 <w:szCs w:val="24"/>
                                 <w:lang w:val="en-US"/>
                               </w:rPr>
-                              <w:t xml:space="preserve"> from University Of California San Diego, National Research University Higher School Of Economics through Coursera.</w:t>
+                              <w:t xml:space="preserve"> from University </w:t>
+                            </w:r>
+                            <w:proofErr w:type="gramStart"/>
+                            <w:r>
+                              <w:rPr>
+                                <w:sz w:val="24"/>
+                                <w:szCs w:val="24"/>
+                                <w:lang w:val="en-US"/>
+                              </w:rPr>
+                              <w:t>Of</w:t>
+                            </w:r>
+                            <w:proofErr w:type="gramEnd"/>
+                            <w:r>
+                              <w:rPr>
+                                <w:sz w:val="24"/>
+                                <w:szCs w:val="24"/>
+                                <w:lang w:val="en-US"/>
+                              </w:rPr>
+                              <w:t xml:space="preserve"> California San Diego, National Research University Higher School Of Economics through Coursera.</w:t>
                             </w:r>
                           </w:p>
                           <w:p>
@@ -1598,6 +1640,302 @@
                               </w:rPr>
                               <w:t xml:space="preserve"> the exact roots of the given equation quickly. Unlike most of the other apps, this app is featured with both "Roots Of Quadratic Equation" and "Nature of Quadratic Equation".</w:t>
                             </w:r>
+                          </w:p>
+                          <w:p>
+                            <w:pPr>
+                              <w:pStyle w:val="NoSpacing"/>
+                              <w:rPr>
+                                <w:rFonts w:cstheme="minorHAnsi"/>
+                                <w:color w:val="24292E"/>
+                                <w:sz w:val="24"/>
+                                <w:szCs w:val="24"/>
+                                <w:shd w:val="clear" w:color="auto" w:fill="FFFFFF"/>
+                              </w:rPr>
+                            </w:pPr>
+                          </w:p>
+                          <w:p>
+                            <w:pPr>
+                              <w:pStyle w:val="NoSpacing"/>
+                              <w:rPr>
+                                <w:rFonts w:ascii="Calisto MT" w:hAnsi="Calisto MT"/>
+                                <w:i/>
+                                <w:iCs/>
+                                <w:sz w:val="24"/>
+                                <w:szCs w:val="24"/>
+                                <w:lang w:val="en-US"/>
+                              </w:rPr>
+                            </w:pPr>
+                            <w:r>
+                              <w:rPr>
+                                <w:b/>
+                                <w:bCs/>
+                                <w:sz w:val="24"/>
+                                <w:szCs w:val="24"/>
+                                <w:lang w:val="en-US"/>
+                              </w:rPr>
+                              <w:t>Employee Management</w:t>
+                            </w:r>
+                            <w:r>
+                              <w:rPr>
+                                <w:b/>
+                                <w:bCs/>
+                                <w:sz w:val="24"/>
+                                <w:szCs w:val="24"/>
+                                <w:lang w:val="en-US"/>
+                              </w:rPr>
+                              <w:t xml:space="preserve"> </w:t>
+                            </w:r>
+                            <w:r>
+                              <w:rPr>
+                                <w:b/>
+                                <w:bCs/>
+                                <w:sz w:val="24"/>
+                                <w:szCs w:val="24"/>
+                                <w:lang w:val="en-US"/>
+                              </w:rPr>
+                              <w:t>System</w:t>
+                            </w:r>
+                            <w:r>
+                              <w:rPr>
+                                <w:rFonts w:ascii="Tw Cen MT" w:hAnsi="Tw Cen MT"/>
+                                <w:b/>
+                                <w:bCs/>
+                                <w:sz w:val="24"/>
+                                <w:szCs w:val="24"/>
+                                <w:lang w:val="en-US"/>
+                              </w:rPr>
+                              <w:t xml:space="preserve"> </w:t>
+                            </w:r>
+                            <w:r>
+                              <w:rPr>
+                                <w:rFonts w:ascii="Tw Cen MT" w:hAnsi="Tw Cen MT"/>
+                                <w:sz w:val="20"/>
+                                <w:szCs w:val="20"/>
+                                <w:lang w:val="en-US"/>
+                              </w:rPr>
+                              <w:t>(</w:t>
+                            </w:r>
+                            <w:r>
+                              <w:rPr>
+                                <w:rFonts w:ascii="Tw Cen MT" w:hAnsi="Tw Cen MT"/>
+                                <w:sz w:val="20"/>
+                                <w:szCs w:val="20"/>
+                                <w:lang w:val="en-US"/>
+                              </w:rPr>
+                              <w:t>Standalone</w:t>
+                            </w:r>
+                            <w:r>
+                              <w:rPr>
+                                <w:rFonts w:ascii="Tw Cen MT" w:hAnsi="Tw Cen MT"/>
+                                <w:sz w:val="20"/>
+                                <w:szCs w:val="20"/>
+                                <w:lang w:val="en-US"/>
+                              </w:rPr>
+                              <w:t xml:space="preserve"> App)</w:t>
+                            </w:r>
+                            <w:r>
+                              <w:rPr>
+                                <w:b/>
+                                <w:bCs/>
+                                <w:sz w:val="24"/>
+                                <w:szCs w:val="24"/>
+                                <w:lang w:val="en-US"/>
+                              </w:rPr>
+                              <w:t xml:space="preserve"> </w:t>
+                            </w:r>
+                            <w:r>
+                              <w:rPr>
+                                <w:sz w:val="24"/>
+                                <w:szCs w:val="24"/>
+                                <w:lang w:val="en-US"/>
+                              </w:rPr>
+                              <w:t xml:space="preserve">-  </w:t>
+                            </w:r>
+                            <w:r>
+                              <w:rPr>
+                                <w:sz w:val="24"/>
+                                <w:szCs w:val="24"/>
+                                <w:lang w:val="en-US"/>
+                              </w:rPr>
+                              <w:t xml:space="preserve"> </w:t>
+                            </w:r>
+                            <w:r>
+                              <w:rPr>
+                                <w:rFonts w:ascii="Calisto MT" w:hAnsi="Calisto MT"/>
+                                <w:i/>
+                                <w:iCs/>
+                                <w:sz w:val="24"/>
+                                <w:szCs w:val="24"/>
+                                <w:lang w:val="en-US"/>
+                              </w:rPr>
+                              <w:t>0</w:t>
+                            </w:r>
+                            <w:r>
+                              <w:rPr>
+                                <w:rFonts w:ascii="Calisto MT" w:hAnsi="Calisto MT"/>
+                                <w:i/>
+                                <w:iCs/>
+                                <w:sz w:val="24"/>
+                                <w:szCs w:val="24"/>
+                                <w:lang w:val="en-US"/>
+                              </w:rPr>
+                              <w:t>8</w:t>
+                            </w:r>
+                            <w:r>
+                              <w:rPr>
+                                <w:rFonts w:ascii="Calisto MT" w:hAnsi="Calisto MT"/>
+                                <w:i/>
+                                <w:iCs/>
+                                <w:sz w:val="24"/>
+                                <w:szCs w:val="24"/>
+                                <w:lang w:val="en-US"/>
+                              </w:rPr>
+                              <w:t>/20</w:t>
+                            </w:r>
+                            <w:r>
+                              <w:rPr>
+                                <w:rFonts w:ascii="Calisto MT" w:hAnsi="Calisto MT"/>
+                                <w:i/>
+                                <w:iCs/>
+                                <w:sz w:val="24"/>
+                                <w:szCs w:val="24"/>
+                                <w:lang w:val="en-US"/>
+                              </w:rPr>
+                              <w:t>20</w:t>
+                            </w:r>
+                          </w:p>
+                          <w:p>
+                            <w:pPr>
+                              <w:pStyle w:val="NoSpacing"/>
+                              <w:rPr>
+                                <w:rFonts w:cstheme="minorHAnsi"/>
+                                <w:color w:val="24292E"/>
+                                <w:sz w:val="24"/>
+                                <w:szCs w:val="24"/>
+                                <w:shd w:val="clear" w:color="auto" w:fill="FFFFFF"/>
+                              </w:rPr>
+                            </w:pPr>
+                            <w:r>
+                              <w:rPr>
+                                <w:color w:val="000000"/>
+                                <w:sz w:val="24"/>
+                                <w:szCs w:val="24"/>
+                              </w:rPr>
+                              <w:t>This Employee Management System Project application stores all the employee’s information in a database</w:t>
+                            </w:r>
+                            <w:r>
+                              <w:rPr>
+                                <w:color w:val="000000"/>
+                                <w:sz w:val="24"/>
+                                <w:szCs w:val="24"/>
+                              </w:rPr>
+                              <w:t xml:space="preserve"> &amp; </w:t>
+                            </w:r>
+                            <w:r>
+                              <w:rPr>
+                                <w:color w:val="000000"/>
+                                <w:sz w:val="24"/>
+                                <w:szCs w:val="24"/>
+                              </w:rPr>
+                              <w:t xml:space="preserve">is an application developed in </w:t>
+                            </w:r>
+                            <w:r>
+                              <w:rPr>
+                                <w:color w:val="000000"/>
+                                <w:sz w:val="24"/>
+                                <w:szCs w:val="24"/>
+                              </w:rPr>
+                              <w:t>”</w:t>
+                            </w:r>
+                            <w:r>
+                              <w:rPr>
+                                <w:color w:val="000000"/>
+                                <w:sz w:val="24"/>
+                                <w:szCs w:val="24"/>
+                              </w:rPr>
+                              <w:t>Java GUI technology</w:t>
+                            </w:r>
+                            <w:r>
+                              <w:rPr>
+                                <w:color w:val="000000"/>
+                                <w:sz w:val="24"/>
+                                <w:szCs w:val="24"/>
+                              </w:rPr>
+                              <w:t>”</w:t>
+                            </w:r>
+                            <w:r>
+                              <w:rPr>
+                                <w:color w:val="000000"/>
+                                <w:sz w:val="24"/>
+                                <w:szCs w:val="24"/>
+                              </w:rPr>
+                              <w:t xml:space="preserve"> and database used is</w:t>
+                            </w:r>
+                            <w:r>
+                              <w:rPr>
+                                <w:color w:val="000000"/>
+                                <w:sz w:val="24"/>
+                                <w:szCs w:val="24"/>
+                              </w:rPr>
+                              <w:t xml:space="preserve"> ”My</w:t>
+                            </w:r>
+                            <w:r>
+                              <w:rPr>
+                                <w:color w:val="000000"/>
+                                <w:sz w:val="24"/>
+                                <w:szCs w:val="24"/>
+                              </w:rPr>
+                              <w:t>S</w:t>
+                            </w:r>
+                            <w:r>
+                              <w:rPr>
+                                <w:color w:val="000000"/>
+                                <w:sz w:val="24"/>
+                                <w:szCs w:val="24"/>
+                              </w:rPr>
+                              <w:t>ql”.</w:t>
+                            </w:r>
+                            <w:r>
+                              <w:rPr>
+                                <w:color w:val="000000"/>
+                                <w:sz w:val="28"/>
+                                <w:szCs w:val="28"/>
+                              </w:rPr>
+                              <w:t xml:space="preserve"> </w:t>
+                            </w:r>
+                            <w:r>
+                              <w:rPr>
+                                <w:color w:val="000000"/>
+                                <w:sz w:val="24"/>
+                                <w:szCs w:val="24"/>
+                              </w:rPr>
+                              <w:t>The main aim of developing this application was to reduce the errors that occur in the manual system. One can search the details easily by just entering employee id.</w:t>
+                            </w:r>
+                          </w:p>
+                          <w:p>
+                            <w:pPr>
+                              <w:pStyle w:val="NoSpacing"/>
+                              <w:rPr>
+                                <w:rFonts w:ascii="Calisto MT" w:hAnsi="Calisto MT"/>
+                                <w:i/>
+                                <w:iCs/>
+                                <w:sz w:val="24"/>
+                                <w:szCs w:val="24"/>
+                                <w:lang w:val="en-US"/>
+                              </w:rPr>
+                            </w:pPr>
+                          </w:p>
+                          <w:p>
+                            <w:pPr>
+                              <w:pStyle w:val="NoSpacing"/>
+                              <w:rPr>
+                                <w:rFonts w:cstheme="minorHAnsi"/>
+                                <w:color w:val="24292E"/>
+                                <w:sz w:val="24"/>
+                                <w:szCs w:val="24"/>
+                                <w:shd w:val="clear" w:color="auto" w:fill="FFFFFF"/>
+                              </w:rPr>
+                            </w:pPr>
                           </w:p>
                           <w:p>
                             <w:pPr>
@@ -1703,7 +2041,31 @@
                           <w:szCs w:val="24"/>
                           <w:lang w:val="en-US"/>
                         </w:rPr>
-                        <w:t>Sai Vidya Institute Of Technology</w:t>
+                        <w:t xml:space="preserve">Sai Vidya Institute </w:t>
+                      </w:r>
+                      <w:proofErr w:type="gramStart"/>
+                      <w:r>
+                        <w:rPr>
+                          <w:rFonts w:ascii="Arial Black" w:hAnsi="Arial Black"/>
+                          <w:b/>
+                          <w:bCs/>
+                          <w:sz w:val="24"/>
+                          <w:szCs w:val="24"/>
+                          <w:lang w:val="en-US"/>
+                        </w:rPr>
+                        <w:t>Of</w:t>
+                      </w:r>
+                      <w:proofErr w:type="gramEnd"/>
+                      <w:r>
+                        <w:rPr>
+                          <w:rFonts w:ascii="Arial Black" w:hAnsi="Arial Black"/>
+                          <w:b/>
+                          <w:bCs/>
+                          <w:sz w:val="24"/>
+                          <w:szCs w:val="24"/>
+                          <w:lang w:val="en-US"/>
+                        </w:rPr>
+                        <w:t xml:space="preserve"> Technology</w:t>
                       </w:r>
                     </w:p>
                     <w:p>
@@ -2261,7 +2623,25 @@
                           <w:szCs w:val="24"/>
                           <w:lang w:val="en-US"/>
                         </w:rPr>
-                        <w:t xml:space="preserve"> from University Of California San Diego, National Research University Higher School Of Economics through Coursera.</w:t>
+                        <w:t xml:space="preserve"> from University </w:t>
+                      </w:r>
+                      <w:proofErr w:type="gramStart"/>
+                      <w:r>
+                        <w:rPr>
+                          <w:sz w:val="24"/>
+                          <w:szCs w:val="24"/>
+                          <w:lang w:val="en-US"/>
+                        </w:rPr>
+                        <w:t>Of</w:t>
+                      </w:r>
+                      <w:proofErr w:type="gramEnd"/>
+                      <w:r>
+                        <w:rPr>
+                          <w:sz w:val="24"/>
+                          <w:szCs w:val="24"/>
+                          <w:lang w:val="en-US"/>
+                        </w:rPr>
+                        <w:t xml:space="preserve"> California San Diego, National Research University Higher School Of Economics through Coursera.</w:t>
                       </w:r>
                     </w:p>
                     <w:p>
@@ -2579,6 +2959,302 @@
                         </w:rPr>
                         <w:t xml:space="preserve"> the exact roots of the given equation quickly. Unlike most of the other apps, this app is featured with both "Roots Of Quadratic Equation" and "Nature of Quadratic Equation".</w:t>
                       </w:r>
+                    </w:p>
+                    <w:p>
+                      <w:pPr>
+                        <w:pStyle w:val="NoSpacing"/>
+                        <w:rPr>
+                          <w:rFonts w:cstheme="minorHAnsi"/>
+                          <w:color w:val="24292E"/>
+                          <w:sz w:val="24"/>
+                          <w:szCs w:val="24"/>
+                          <w:shd w:val="clear" w:color="auto" w:fill="FFFFFF"/>
+                        </w:rPr>
+                      </w:pPr>
+                    </w:p>
+                    <w:p>
+                      <w:pPr>
+                        <w:pStyle w:val="NoSpacing"/>
+                        <w:rPr>
+                          <w:rFonts w:ascii="Calisto MT" w:hAnsi="Calisto MT"/>
+                          <w:i/>
+                          <w:iCs/>
+                          <w:sz w:val="24"/>
+                          <w:szCs w:val="24"/>
+                          <w:lang w:val="en-US"/>
+                        </w:rPr>
+                      </w:pPr>
+                      <w:r>
+                        <w:rPr>
+                          <w:b/>
+                          <w:bCs/>
+                          <w:sz w:val="24"/>
+                          <w:szCs w:val="24"/>
+                          <w:lang w:val="en-US"/>
+                        </w:rPr>
+                        <w:t>Employee Management</w:t>
+                      </w:r>
+                      <w:r>
+                        <w:rPr>
+                          <w:b/>
+                          <w:bCs/>
+                          <w:sz w:val="24"/>
+                          <w:szCs w:val="24"/>
+                          <w:lang w:val="en-US"/>
+                        </w:rPr>
+                        <w:t xml:space="preserve"> </w:t>
+                      </w:r>
+                      <w:r>
+                        <w:rPr>
+                          <w:b/>
+                          <w:bCs/>
+                          <w:sz w:val="24"/>
+                          <w:szCs w:val="24"/>
+                          <w:lang w:val="en-US"/>
+                        </w:rPr>
+                        <w:t>System</w:t>
+                      </w:r>
+                      <w:r>
+                        <w:rPr>
+                          <w:rFonts w:ascii="Tw Cen MT" w:hAnsi="Tw Cen MT"/>
+                          <w:b/>
+                          <w:bCs/>
+                          <w:sz w:val="24"/>
+                          <w:szCs w:val="24"/>
+                          <w:lang w:val="en-US"/>
+                        </w:rPr>
+                        <w:t xml:space="preserve"> </w:t>
+                      </w:r>
+                      <w:r>
+                        <w:rPr>
+                          <w:rFonts w:ascii="Tw Cen MT" w:hAnsi="Tw Cen MT"/>
+                          <w:sz w:val="20"/>
+                          <w:szCs w:val="20"/>
+                          <w:lang w:val="en-US"/>
+                        </w:rPr>
+                        <w:t>(</w:t>
+                      </w:r>
+                      <w:r>
+                        <w:rPr>
+                          <w:rFonts w:ascii="Tw Cen MT" w:hAnsi="Tw Cen MT"/>
+                          <w:sz w:val="20"/>
+                          <w:szCs w:val="20"/>
+                          <w:lang w:val="en-US"/>
+                        </w:rPr>
+                        <w:t>Standalone</w:t>
+                      </w:r>
+                      <w:r>
+                        <w:rPr>
+                          <w:rFonts w:ascii="Tw Cen MT" w:hAnsi="Tw Cen MT"/>
+                          <w:sz w:val="20"/>
+                          <w:szCs w:val="20"/>
+                          <w:lang w:val="en-US"/>
+                        </w:rPr>
+                        <w:t xml:space="preserve"> App)</w:t>
+                      </w:r>
+                      <w:r>
+                        <w:rPr>
+                          <w:b/>
+                          <w:bCs/>
+                          <w:sz w:val="24"/>
+                          <w:szCs w:val="24"/>
+                          <w:lang w:val="en-US"/>
+                        </w:rPr>
+                        <w:t xml:space="preserve"> </w:t>
+                      </w:r>
+                      <w:r>
+                        <w:rPr>
+                          <w:sz w:val="24"/>
+                          <w:szCs w:val="24"/>
+                          <w:lang w:val="en-US"/>
+                        </w:rPr>
+                        <w:t xml:space="preserve">-  </w:t>
+                      </w:r>
+                      <w:r>
+                        <w:rPr>
+                          <w:sz w:val="24"/>
+                          <w:szCs w:val="24"/>
+                          <w:lang w:val="en-US"/>
+                        </w:rPr>
+                        <w:t xml:space="preserve"> </w:t>
+                      </w:r>
+                      <w:r>
+                        <w:rPr>
+                          <w:rFonts w:ascii="Calisto MT" w:hAnsi="Calisto MT"/>
+                          <w:i/>
+                          <w:iCs/>
+                          <w:sz w:val="24"/>
+                          <w:szCs w:val="24"/>
+                          <w:lang w:val="en-US"/>
+                        </w:rPr>
+                        <w:t>0</w:t>
+                      </w:r>
+                      <w:r>
+                        <w:rPr>
+                          <w:rFonts w:ascii="Calisto MT" w:hAnsi="Calisto MT"/>
+                          <w:i/>
+                          <w:iCs/>
+                          <w:sz w:val="24"/>
+                          <w:szCs w:val="24"/>
+                          <w:lang w:val="en-US"/>
+                        </w:rPr>
+                        <w:t>8</w:t>
+                      </w:r>
+                      <w:r>
+                        <w:rPr>
+                          <w:rFonts w:ascii="Calisto MT" w:hAnsi="Calisto MT"/>
+                          <w:i/>
+                          <w:iCs/>
+                          <w:sz w:val="24"/>
+                          <w:szCs w:val="24"/>
+                          <w:lang w:val="en-US"/>
+                        </w:rPr>
+                        <w:t>/20</w:t>
+                      </w:r>
+                      <w:r>
+                        <w:rPr>
+                          <w:rFonts w:ascii="Calisto MT" w:hAnsi="Calisto MT"/>
+                          <w:i/>
+                          <w:iCs/>
+                          <w:sz w:val="24"/>
+                          <w:szCs w:val="24"/>
+                          <w:lang w:val="en-US"/>
+                        </w:rPr>
+                        <w:t>20</w:t>
+                      </w:r>
+                    </w:p>
+                    <w:p>
+                      <w:pPr>
+                        <w:pStyle w:val="NoSpacing"/>
+                        <w:rPr>
+                          <w:rFonts w:cstheme="minorHAnsi"/>
+                          <w:color w:val="24292E"/>
+                          <w:sz w:val="24"/>
+                          <w:szCs w:val="24"/>
+                          <w:shd w:val="clear" w:color="auto" w:fill="FFFFFF"/>
+                        </w:rPr>
+                      </w:pPr>
+                      <w:r>
+                        <w:rPr>
+                          <w:color w:val="000000"/>
+                          <w:sz w:val="24"/>
+                          <w:szCs w:val="24"/>
+                        </w:rPr>
+                        <w:t>This Employee Management System Project application stores all the employee’s information in a database</w:t>
+                      </w:r>
+                      <w:r>
+                        <w:rPr>
+                          <w:color w:val="000000"/>
+                          <w:sz w:val="24"/>
+                          <w:szCs w:val="24"/>
+                        </w:rPr>
+                        <w:t xml:space="preserve"> &amp; </w:t>
+                      </w:r>
+                      <w:r>
+                        <w:rPr>
+                          <w:color w:val="000000"/>
+                          <w:sz w:val="24"/>
+                          <w:szCs w:val="24"/>
+                        </w:rPr>
+                        <w:t xml:space="preserve">is an application developed in </w:t>
+                      </w:r>
+                      <w:r>
+                        <w:rPr>
+                          <w:color w:val="000000"/>
+                          <w:sz w:val="24"/>
+                          <w:szCs w:val="24"/>
+                        </w:rPr>
+                        <w:t>”</w:t>
+                      </w:r>
+                      <w:r>
+                        <w:rPr>
+                          <w:color w:val="000000"/>
+                          <w:sz w:val="24"/>
+                          <w:szCs w:val="24"/>
+                        </w:rPr>
+                        <w:t>Java GUI technology</w:t>
+                      </w:r>
+                      <w:r>
+                        <w:rPr>
+                          <w:color w:val="000000"/>
+                          <w:sz w:val="24"/>
+                          <w:szCs w:val="24"/>
+                        </w:rPr>
+                        <w:t>”</w:t>
+                      </w:r>
+                      <w:r>
+                        <w:rPr>
+                          <w:color w:val="000000"/>
+                          <w:sz w:val="24"/>
+                          <w:szCs w:val="24"/>
+                        </w:rPr>
+                        <w:t xml:space="preserve"> and database used is</w:t>
+                      </w:r>
+                      <w:r>
+                        <w:rPr>
+                          <w:color w:val="000000"/>
+                          <w:sz w:val="24"/>
+                          <w:szCs w:val="24"/>
+                        </w:rPr>
+                        <w:t xml:space="preserve"> ”My</w:t>
+                      </w:r>
+                      <w:r>
+                        <w:rPr>
+                          <w:color w:val="000000"/>
+                          <w:sz w:val="24"/>
+                          <w:szCs w:val="24"/>
+                        </w:rPr>
+                        <w:t>S</w:t>
+                      </w:r>
+                      <w:r>
+                        <w:rPr>
+                          <w:color w:val="000000"/>
+                          <w:sz w:val="24"/>
+                          <w:szCs w:val="24"/>
+                        </w:rPr>
+                        <w:t>ql”.</w:t>
+                      </w:r>
+                      <w:r>
+                        <w:rPr>
+                          <w:color w:val="000000"/>
+                          <w:sz w:val="28"/>
+                          <w:szCs w:val="28"/>
+                        </w:rPr>
+                        <w:t xml:space="preserve"> </w:t>
+                      </w:r>
+                      <w:r>
+                        <w:rPr>
+                          <w:color w:val="000000"/>
+                          <w:sz w:val="24"/>
+                          <w:szCs w:val="24"/>
+                        </w:rPr>
+                        <w:t>The main aim of developing this application was to reduce the errors that occur in the manual system. One can search the details easily by just entering employee id.</w:t>
+                      </w:r>
+                    </w:p>
+                    <w:p>
+                      <w:pPr>
+                        <w:pStyle w:val="NoSpacing"/>
+                        <w:rPr>
+                          <w:rFonts w:ascii="Calisto MT" w:hAnsi="Calisto MT"/>
+                          <w:i/>
+                          <w:iCs/>
+                          <w:sz w:val="24"/>
+                          <w:szCs w:val="24"/>
+                          <w:lang w:val="en-US"/>
+                        </w:rPr>
+                      </w:pPr>
+                    </w:p>
+                    <w:p>
+                      <w:pPr>
+                        <w:pStyle w:val="NoSpacing"/>
+                        <w:rPr>
+                          <w:rFonts w:cstheme="minorHAnsi"/>
+                          <w:color w:val="24292E"/>
+                          <w:sz w:val="24"/>
+                          <w:szCs w:val="24"/>
+                          <w:shd w:val="clear" w:color="auto" w:fill="FFFFFF"/>
+                        </w:rPr>
+                      </w:pPr>
                     </w:p>
                     <w:p>
                       <w:pPr>
@@ -2783,7 +3459,18 @@
                                 <w:sz w:val="56"/>
                                 <w:szCs w:val="56"/>
                               </w:rPr>
-                              <w:t>DEEPAK JAISWAL</w:t>
+                              <w:t xml:space="preserve">DEEPAK </w:t>
+                            </w:r>
+                            <w:r>
+                              <w:rPr>
+                                <w:rFonts w:ascii="Arial Black" w:hAnsi="Arial Black"/>
+                                <w:b/>
+                                <w:bCs/>
+                                <w:color w:val="FFFFFF" w:themeColor="background1"/>
+                                <w:sz w:val="56"/>
+                                <w:szCs w:val="56"/>
+                              </w:rPr>
+                              <w:t>JAISWAL</w:t>
                             </w:r>
                           </w:p>
                           <w:p>

</xml_diff>

<commit_message>
my first RESUME created
</commit_message>
<xml_diff>
--- a/myFirstResume.docx
+++ b/myFirstResume.docx
@@ -1,12 +1,12 @@
 
 <file path=word/document.xml><?xml version="1.0" encoding="utf-8"?>
-<w:document xmlns:wpc="http://schemas.microsoft.com/office/word/2010/wordprocessingCanvas" xmlns:cx="http://schemas.microsoft.com/office/drawing/2014/chartex" xmlns:cx1="http://schemas.microsoft.com/office/drawing/2015/9/8/chartex" xmlns:cx2="http://schemas.microsoft.com/office/drawing/2015/10/21/chartex" xmlns:cx3="http://schemas.microsoft.com/office/drawing/2016/5/9/chartex" xmlns:cx4="http://schemas.microsoft.com/office/drawing/2016/5/10/chartex" xmlns:cx5="http://schemas.microsoft.com/office/drawing/2016/5/11/chartex" xmlns:cx6="http://schemas.microsoft.com/office/drawing/2016/5/12/chartex" xmlns:cx7="http://schemas.microsoft.com/office/drawing/2016/5/13/chartex" xmlns:cx8="http://schemas.microsoft.com/office/drawing/2016/5/14/chartex" xmlns:mc="http://schemas.openxmlformats.org/markup-compatibility/2006" xmlns:aink="http://schemas.microsoft.com/office/drawing/2016/ink" xmlns:am3d="http://schemas.microsoft.com/office/drawing/2017/model3d" xmlns:o="urn:schemas-microsoft-com:office:office" xmlns:r="http://schemas.openxmlformats.org/officeDocument/2006/relationships" xmlns:m="http://schemas.openxmlformats.org/officeDocument/2006/math" xmlns:v="urn:schemas-microsoft-com:vml" xmlns:wp14="http://schemas.microsoft.com/office/word/2010/wordprocessingDrawing" xmlns:wp="http://schemas.openxmlformats.org/drawingml/2006/wordprocessingDrawing" xmlns:w10="urn:schemas-microsoft-com:office:word" xmlns:w="http://schemas.openxmlformats.org/wordprocessingml/2006/main" xmlns:w14="http://schemas.microsoft.com/office/word/2010/wordml" xmlns:w15="http://schemas.microsoft.com/office/word/2012/wordml" xmlns:w16cex="http://schemas.microsoft.com/office/word/2018/wordml/cex" xmlns:w16cid="http://schemas.microsoft.com/office/word/2016/wordml/cid" xmlns:w16="http://schemas.microsoft.com/office/word/2018/wordml" xmlns:w16sdtdh="http://schemas.microsoft.com/office/word/2020/wordml/sdtdatahash" xmlns:w16se="http://schemas.microsoft.com/office/word/2015/wordml/symex" xmlns:wpg="http://schemas.microsoft.com/office/word/2010/wordprocessingGroup" xmlns:wpi="http://schemas.microsoft.com/office/word/2010/wordprocessingInk" xmlns:wne="http://schemas.microsoft.com/office/word/2006/wordml" xmlns:wps="http://schemas.microsoft.com/office/word/2010/wordprocessingShape" mc:Ignorable="w14 w15 w16se w16cid w16 w16cex w16sdtdh wp14">
+<w:document xmlns:wpc="http://schemas.microsoft.com/office/word/2010/wordprocessingCanvas" xmlns:cx="http://schemas.microsoft.com/office/drawing/2014/chartex" xmlns:cx1="http://schemas.microsoft.com/office/drawing/2015/9/8/chartex" xmlns:mc="http://schemas.openxmlformats.org/markup-compatibility/2006" xmlns:o="urn:schemas-microsoft-com:office:office" xmlns:r="http://schemas.openxmlformats.org/officeDocument/2006/relationships" xmlns:m="http://schemas.openxmlformats.org/officeDocument/2006/math" xmlns:v="urn:schemas-microsoft-com:vml" xmlns:wp14="http://schemas.microsoft.com/office/word/2010/wordprocessingDrawing" xmlns:wp="http://schemas.openxmlformats.org/drawingml/2006/wordprocessingDrawing" xmlns:w10="urn:schemas-microsoft-com:office:word" xmlns:w="http://schemas.openxmlformats.org/wordprocessingml/2006/main" xmlns:w14="http://schemas.microsoft.com/office/word/2010/wordml" xmlns:w15="http://schemas.microsoft.com/office/word/2012/wordml" xmlns:w16se="http://schemas.microsoft.com/office/word/2015/wordml/symex" xmlns:wpg="http://schemas.microsoft.com/office/word/2010/wordprocessingGroup" xmlns:wpi="http://schemas.microsoft.com/office/word/2010/wordprocessingInk" xmlns:wne="http://schemas.microsoft.com/office/word/2006/wordml" xmlns:wps="http://schemas.microsoft.com/office/word/2010/wordprocessingShape" mc:Ignorable="w14 w15 w16se wp14">
   <w:body>
     <w:p>
       <w:r>
         <w:rPr>
           <w:noProof/>
-          <w:lang w:val="en-US"/>
+          <w:lang w:val="en-IN" w:eastAsia="en-IN"/>
         </w:rPr>
         <mc:AlternateContent>
           <mc:Choice Requires="wps">
@@ -121,6 +121,8 @@
                               </w:rPr>
                               <w:t>Phone:</w:t>
                             </w:r>
+                            <w:bookmarkStart w:id="0" w:name="_GoBack"/>
+                            <w:bookmarkEnd w:id="0"/>
                           </w:p>
                           <w:p>
                             <w:pPr>
@@ -384,6 +386,8 @@
                         </w:rPr>
                         <w:t>Phone:</w:t>
                       </w:r>
+                      <w:bookmarkStart w:id="1" w:name="_GoBack"/>
+                      <w:bookmarkEnd w:id="1"/>
                     </w:p>
                     <w:p>
                       <w:pPr>
@@ -561,12 +565,12 @@
       <w:r>
         <w:rPr>
           <w:noProof/>
-          <w:lang w:val="en-US"/>
+          <w:lang w:val="en-IN" w:eastAsia="en-IN"/>
         </w:rPr>
         <mc:AlternateContent>
           <mc:Choice Requires="wps">
             <w:drawing>
-              <wp:anchor distT="0" distB="0" distL="114300" distR="114300" simplePos="0" relativeHeight="251659264" behindDoc="0" locked="0" layoutInCell="1" allowOverlap="1" wp14:anchorId="0FD601C3" wp14:editId="065FA367">
+              <wp:anchor distT="0" distB="0" distL="114300" distR="114300" simplePos="0" relativeHeight="251659264" behindDoc="0" locked="0" layoutInCell="1" allowOverlap="1" wp14:anchorId="0FD601C3" wp14:editId="155905A2">
                 <wp:simplePos x="0" y="0"/>
                 <wp:positionH relativeFrom="page">
                   <wp:align>left</wp:align>
@@ -575,7 +579,7 @@
                   <wp:posOffset>-457199</wp:posOffset>
                 </wp:positionV>
                 <wp:extent cx="7572375" cy="1828800"/>
-                <wp:effectExtent l="0" t="0" r="9525" b="0"/>
+                <wp:effectExtent l="0" t="0" r="28575" b="19050"/>
                 <wp:wrapNone/>
                 <wp:docPr id="1" name="Prostokąt 1"/>
                 <wp:cNvGraphicFramePr/>
@@ -592,10 +596,12 @@
                           <a:avLst/>
                         </a:prstGeom>
                         <a:solidFill>
-                          <a:schemeClr val="accent1"/>
+                          <a:schemeClr val="accent5"/>
                         </a:solidFill>
                         <a:ln>
-                          <a:noFill/>
+                          <a:solidFill>
+                            <a:srgbClr val="00B0F0"/>
+                          </a:solidFill>
                         </a:ln>
                       </wps:spPr>
                       <wps:style>
@@ -634,7 +640,7 @@
           </mc:Choice>
           <mc:Fallback>
             <w:pict>
-              <v:rect w14:anchorId="7DC87CD9" id="Prostokąt 1" o:spid="_x0000_s1026" style="position:absolute;margin-left:0;margin-top:-36pt;width:596.25pt;height:2in;z-index:251659264;visibility:visible;mso-wrap-style:square;mso-width-percent:0;mso-height-percent:0;mso-wrap-distance-left:9pt;mso-wrap-distance-top:0;mso-wrap-distance-right:9pt;mso-wrap-distance-bottom:0;mso-position-horizontal:left;mso-position-horizontal-relative:page;mso-position-vertical:absolute;mso-position-vertical-relative:text;mso-width-percent:0;mso-height-percent:0;mso-width-relative:margin;mso-height-relative:margin;v-text-anchor:middle" o:gfxdata="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" fillcolor="#5b9bd5 [3204]" stroked="f" strokeweight="1pt">
+              <v:rect w14:anchorId="7DB4DEA0" id="Prostokąt 1" o:spid="_x0000_s1026" style="position:absolute;margin-left:0;margin-top:-36pt;width:596.25pt;height:2in;z-index:251659264;visibility:visible;mso-wrap-style:square;mso-width-percent:0;mso-height-percent:0;mso-wrap-distance-left:9pt;mso-wrap-distance-top:0;mso-wrap-distance-right:9pt;mso-wrap-distance-bottom:0;mso-position-horizontal:left;mso-position-horizontal-relative:page;mso-position-vertical:absolute;mso-position-vertical-relative:text;mso-width-percent:0;mso-height-percent:0;mso-width-relative:margin;mso-height-relative:margin;v-text-anchor:middle" o:gfxdata="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" fillcolor="#4472c4 [3208]" strokecolor="#00b0f0" strokeweight="1pt">
                 <w10:wrap anchorx="page"/>
               </v:rect>
             </w:pict>
@@ -644,7 +650,7 @@
       <w:r>
         <w:rPr>
           <w:noProof/>
-          <w:lang w:val="en-US"/>
+          <w:lang w:val="en-IN" w:eastAsia="en-IN"/>
         </w:rPr>
         <mc:AlternateContent>
           <mc:Choice Requires="wps">
@@ -761,7 +767,14 @@
                                 <w:rFonts w:asciiTheme="minorHAnsi" w:hAnsiTheme="minorHAnsi" w:cstheme="minorHAnsi"/>
                                 <w:color w:val="000000" w:themeColor="text1"/>
                               </w:rPr>
-                              <w:t>Bachelor Of Engineering, Computer Science</w:t>
+                              <w:t xml:space="preserve">Bachelor Of Engineering, </w:t>
+                            </w:r>
+                            <w:r>
+                              <w:rPr>
+                                <w:rFonts w:asciiTheme="minorHAnsi" w:hAnsiTheme="minorHAnsi" w:cstheme="minorHAnsi"/>
+                                <w:color w:val="000000" w:themeColor="text1"/>
+                              </w:rPr>
+                              <w:t>Computer Science</w:t>
                             </w:r>
                             <w:r>
                               <w:rPr>
@@ -791,7 +804,7 @@
                                 <w:sz w:val="22"/>
                                 <w:szCs w:val="22"/>
                               </w:rPr>
-                              <w:t>4</w:t>
+                              <w:t>3</w:t>
                             </w:r>
                             <w:r>
                               <w:rPr>
@@ -828,23 +841,6 @@
                                 <w:szCs w:val="16"/>
                               </w:rPr>
                               <w:t>AUGUST 2018 - PRESENT</w:t>
-                            </w:r>
-                          </w:p>
-                          <w:p>
-                            <w:pPr>
-                              <w:pStyle w:val="Heading5"/>
-                              <w:rPr>
-                                <w:sz w:val="20"/>
-                                <w:szCs w:val="20"/>
-                              </w:rPr>
-                            </w:pPr>
-                            <w:r>
-                              <w:rPr>
-                                <w:color w:val="000000" w:themeColor="text1"/>
-                                <w:sz w:val="20"/>
-                                <w:szCs w:val="20"/>
-                              </w:rPr>
-                              <w:t>Ranked in top 10 consistently from 3rd to 4th semester in class.</w:t>
                             </w:r>
                           </w:p>
                           <w:p>
@@ -1138,39 +1134,6 @@
                             <w:pPr>
                               <w:pStyle w:val="NoSpacing"/>
                               <w:rPr>
-                                <w:sz w:val="24"/>
-                                <w:szCs w:val="24"/>
-                                <w:lang w:val="en-US"/>
-                              </w:rPr>
-                            </w:pPr>
-                            <w:r>
-                              <w:rPr>
-                                <w:b/>
-                                <w:bCs/>
-                                <w:sz w:val="24"/>
-                                <w:szCs w:val="24"/>
-                                <w:lang w:val="en-US"/>
-                              </w:rPr>
-                              <w:t>Object Oriented Programming in Java</w:t>
-                            </w:r>
-                            <w:r>
-                              <w:rPr>
-                                <w:sz w:val="24"/>
-                                <w:szCs w:val="24"/>
-                                <w:lang w:val="en-US"/>
-                              </w:rPr>
-                              <w:t xml:space="preserve"> -  </w:t>
-                            </w:r>
-                            <w:r>
-                              <w:rPr>
-                                <w:sz w:val="24"/>
-                                <w:szCs w:val="24"/>
-                                <w:lang w:val="en-US"/>
-                              </w:rPr>
-                              <w:t xml:space="preserve"> </w:t>
-                            </w:r>
-                            <w:r>
-                              <w:rPr>
                                 <w:rFonts w:ascii="Calisto MT" w:hAnsi="Calisto MT"/>
                                 <w:i/>
                                 <w:iCs/>
@@ -1178,12 +1141,74 @@
                                 <w:szCs w:val="24"/>
                                 <w:lang w:val="en-US"/>
                               </w:rPr>
-                              <w:t>03/2020</w:t>
+                            </w:pPr>
+                            <w:hyperlink r:id="rId5" w:history="1">
+                              <w:r>
+                                <w:rPr>
+                                  <w:rStyle w:val="Hyperlink"/>
+                                  <w:b/>
+                                  <w:bCs/>
+                                  <w:sz w:val="24"/>
+                                  <w:szCs w:val="24"/>
+                                  <w:lang w:val="en-US"/>
+                                </w:rPr>
+                                <w:t>Data Structures</w:t>
+                              </w:r>
+                            </w:hyperlink>
+                            <w:r>
+                              <w:rPr>
+                                <w:sz w:val="24"/>
+                                <w:szCs w:val="24"/>
+                                <w:lang w:val="en-US"/>
+                              </w:rPr>
+                              <w:t xml:space="preserve"> -  </w:t>
+                            </w:r>
+                            <w:r>
+                              <w:rPr>
+                                <w:sz w:val="24"/>
+                                <w:szCs w:val="24"/>
+                                <w:lang w:val="en-US"/>
+                              </w:rPr>
+                              <w:t xml:space="preserve"> </w:t>
+                            </w:r>
+                            <w:r>
+                              <w:rPr>
+                                <w:rFonts w:ascii="Calisto MT" w:hAnsi="Calisto MT"/>
+                                <w:i/>
+                                <w:iCs/>
+                                <w:sz w:val="24"/>
+                                <w:szCs w:val="24"/>
+                                <w:lang w:val="en-US"/>
+                              </w:rPr>
+                              <w:t>0</w:t>
+                            </w:r>
+                            <w:r>
+                              <w:rPr>
+                                <w:rFonts w:ascii="Calisto MT" w:hAnsi="Calisto MT"/>
+                                <w:i/>
+                                <w:iCs/>
+                                <w:sz w:val="24"/>
+                                <w:szCs w:val="24"/>
+                                <w:lang w:val="en-US"/>
+                              </w:rPr>
+                              <w:t>5</w:t>
+                            </w:r>
+                            <w:r>
+                              <w:rPr>
+                                <w:rFonts w:ascii="Calisto MT" w:hAnsi="Calisto MT"/>
+                                <w:i/>
+                                <w:iCs/>
+                                <w:sz w:val="24"/>
+                                <w:szCs w:val="24"/>
+                                <w:lang w:val="en-US"/>
+                              </w:rPr>
+                              <w:t>/2020</w:t>
                             </w:r>
                           </w:p>
                           <w:p>
                             <w:pPr>
                               <w:pStyle w:val="NoSpacing"/>
+                              <w:jc w:val="both"/>
                               <w:rPr>
                                 <w:sz w:val="24"/>
                                 <w:szCs w:val="24"/>
@@ -1196,23 +1221,39 @@
                                 <w:szCs w:val="24"/>
                                 <w:lang w:val="en-US"/>
                               </w:rPr>
-                              <w:t>Completed Object Oriented Programming Course in Java from University of California San Diego through Coursera.</w:t>
-                            </w:r>
-                            <w:r>
-                              <w:rPr>
-                                <w:sz w:val="24"/>
-                                <w:szCs w:val="24"/>
-                                <w:lang w:val="en-US"/>
-                              </w:rPr>
-                              <w:t xml:space="preserve"> </w:t>
-                            </w:r>
-                            <w:r>
-                              <w:rPr>
-                                <w:sz w:val="24"/>
-                                <w:szCs w:val="24"/>
-                                <w:lang w:val="en-US"/>
-                              </w:rPr>
-                              <w:t>Leant basic and Intermediate Level Java Standard Edition.</w:t>
+                              <w:t>Learn</w:t>
+                            </w:r>
+                            <w:r>
+                              <w:rPr>
+                                <w:sz w:val="24"/>
+                                <w:szCs w:val="24"/>
+                                <w:lang w:val="en-US"/>
+                              </w:rPr>
+                              <w:t>t Data structures</w:t>
+                            </w:r>
+                            <w:r>
+                              <w:rPr>
+                                <w:sz w:val="24"/>
+                                <w:szCs w:val="24"/>
+                                <w:lang w:val="en-US"/>
+                              </w:rPr>
+                              <w:t xml:space="preserve"> from University Of California San Diego, National Research University Higher School </w:t>
+                            </w:r>
+                            <w:r>
+                              <w:rPr>
+                                <w:sz w:val="24"/>
+                                <w:szCs w:val="24"/>
+                                <w:lang w:val="en-US"/>
+                              </w:rPr>
+                              <w:t>of</w:t>
+                            </w:r>
+                            <w:r>
+                              <w:rPr>
+                                <w:sz w:val="24"/>
+                                <w:szCs w:val="24"/>
+                                <w:lang w:val="en-US"/>
+                              </w:rPr>
+                              <w:t xml:space="preserve"> Economics through Coursera.</w:t>
                             </w:r>
                           </w:p>
                           <w:p>
@@ -1237,6 +1278,19 @@
                                 <w:lang w:val="en-US"/>
                               </w:rPr>
                             </w:pPr>
+                            <w:hyperlink r:id="rId6" w:history="1">
+                              <w:r>
+                                <w:rPr>
+                                  <w:rStyle w:val="Hyperlink"/>
+                                  <w:b/>
+                                  <w:bCs/>
+                                  <w:sz w:val="24"/>
+                                  <w:szCs w:val="24"/>
+                                  <w:lang w:val="en-US"/>
+                                </w:rPr>
+                                <w:t>Programming for Everybody</w:t>
+                              </w:r>
+                            </w:hyperlink>
                             <w:r>
                               <w:rPr>
                                 <w:b/>
@@ -1245,15 +1299,15 @@
                                 <w:szCs w:val="24"/>
                                 <w:lang w:val="en-US"/>
                               </w:rPr>
-                              <w:t>Data Structure &amp; Algorithm</w:t>
-                            </w:r>
-                            <w:r>
-                              <w:rPr>
-                                <w:sz w:val="24"/>
-                                <w:szCs w:val="24"/>
-                                <w:lang w:val="en-US"/>
-                              </w:rPr>
-                              <w:t xml:space="preserve"> -  </w:t>
+                              <w:t xml:space="preserve"> (Getting started with Python) </w:t>
+                            </w:r>
+                            <w:r>
+                              <w:rPr>
+                                <w:sz w:val="24"/>
+                                <w:szCs w:val="24"/>
+                                <w:lang w:val="en-US"/>
+                              </w:rPr>
+                              <w:t xml:space="preserve">-  </w:t>
                             </w:r>
                             <w:r>
                               <w:rPr>
@@ -1283,7 +1337,7 @@
                                 <w:szCs w:val="24"/>
                                 <w:lang w:val="en-US"/>
                               </w:rPr>
-                              <w:t>5</w:t>
+                              <w:t>6</w:t>
                             </w:r>
                             <w:r>
                               <w:rPr>
@@ -1310,52 +1364,231 @@
                               <w:rPr>
                                 <w:sz w:val="24"/>
                                 <w:szCs w:val="24"/>
-                                <w:lang w:val="en-US"/>
-                              </w:rPr>
-                              <w:t xml:space="preserve">Learnt Data structure And Algorithms </w:t>
-                            </w:r>
-                            <w:r>
-                              <w:rPr>
-                                <w:sz w:val="22"/>
-                                <w:szCs w:val="22"/>
-                                <w:lang w:val="en-US"/>
-                              </w:rPr>
-                              <w:t>(all basics)</w:t>
-                            </w:r>
-                            <w:r>
-                              <w:rPr>
-                                <w:sz w:val="24"/>
-                                <w:szCs w:val="24"/>
-                                <w:lang w:val="en-US"/>
-                              </w:rPr>
-                              <w:t xml:space="preserve"> from University </w:t>
-                            </w:r>
-                            <w:proofErr w:type="gramStart"/>
-                            <w:r>
-                              <w:rPr>
-                                <w:sz w:val="24"/>
-                                <w:szCs w:val="24"/>
-                                <w:lang w:val="en-US"/>
-                              </w:rPr>
-                              <w:t>Of</w:t>
-                            </w:r>
-                            <w:proofErr w:type="gramEnd"/>
-                            <w:r>
-                              <w:rPr>
-                                <w:sz w:val="24"/>
-                                <w:szCs w:val="24"/>
-                                <w:lang w:val="en-US"/>
-                              </w:rPr>
-                              <w:t xml:space="preserve"> California San Diego, National Research University Higher School Of Economics through Coursera.</w:t>
+                              </w:rPr>
+                              <w:t>Offered by University of Michigan through Coursera. This course help</w:t>
+                            </w:r>
+                            <w:r>
+                              <w:rPr>
+                                <w:sz w:val="24"/>
+                                <w:szCs w:val="24"/>
+                              </w:rPr>
+                              <w:t>s</w:t>
+                            </w:r>
+                            <w:r>
+                              <w:rPr>
+                                <w:sz w:val="24"/>
+                                <w:szCs w:val="24"/>
+                              </w:rPr>
+                              <w:t xml:space="preserve"> to learn basics of programming </w:t>
+                            </w:r>
+                            <w:r>
+                              <w:rPr>
+                                <w:sz w:val="24"/>
+                                <w:szCs w:val="24"/>
+                              </w:rPr>
+                              <w:t>fundamentals</w:t>
+                            </w:r>
+                            <w:r>
+                              <w:rPr>
+                                <w:sz w:val="24"/>
+                                <w:szCs w:val="24"/>
+                              </w:rPr>
+                              <w:t xml:space="preserve"> using Python.</w:t>
+                            </w:r>
+                          </w:p>
+                          <w:p>
+                            <w:pPr>
+                              <w:pStyle w:val="Styl1"/>
+                              <w:rPr>
+                                <w:lang w:val="en-US"/>
+                              </w:rPr>
+                            </w:pPr>
+                            <w:r>
+                              <w:rPr>
+                                <w:lang w:val="en-US"/>
+                              </w:rPr>
+                              <w:t>Projects</w:t>
                             </w:r>
                           </w:p>
                           <w:p>
                             <w:pPr>
                               <w:pStyle w:val="NoSpacing"/>
                               <w:rPr>
-                                <w:sz w:val="24"/>
-                                <w:szCs w:val="24"/>
-                                <w:lang w:val="en-US"/>
+                                <w:rFonts w:ascii="Calisto MT" w:hAnsi="Calisto MT"/>
+                                <w:i/>
+                                <w:iCs/>
+                                <w:sz w:val="24"/>
+                                <w:szCs w:val="24"/>
+                                <w:lang w:val="en-US"/>
+                              </w:rPr>
+                            </w:pPr>
+                            <w:hyperlink r:id="rId7" w:history="1">
+                              <w:r>
+                                <w:rPr>
+                                  <w:rStyle w:val="Hyperlink"/>
+                                  <w:b/>
+                                  <w:bCs/>
+                                  <w:sz w:val="24"/>
+                                  <w:szCs w:val="24"/>
+                                  <w:lang w:val="en-US"/>
+                                </w:rPr>
+                                <w:t>Trivia Quiz</w:t>
+                              </w:r>
+                            </w:hyperlink>
+                            <w:r>
+                              <w:rPr>
+                                <w:rFonts w:ascii="Tw Cen MT" w:hAnsi="Tw Cen MT"/>
+                                <w:b/>
+                                <w:bCs/>
+                                <w:sz w:val="24"/>
+                                <w:szCs w:val="24"/>
+                                <w:lang w:val="en-US"/>
+                              </w:rPr>
+                              <w:t xml:space="preserve"> </w:t>
+                            </w:r>
+                            <w:r>
+                              <w:rPr>
+                                <w:rFonts w:ascii="Tw Cen MT" w:hAnsi="Tw Cen MT"/>
+                                <w:sz w:val="20"/>
+                                <w:szCs w:val="20"/>
+                                <w:lang w:val="en-US"/>
+                              </w:rPr>
+                              <w:t>(Android App)</w:t>
+                            </w:r>
+                            <w:r>
+                              <w:rPr>
+                                <w:b/>
+                                <w:bCs/>
+                                <w:sz w:val="24"/>
+                                <w:szCs w:val="24"/>
+                                <w:lang w:val="en-US"/>
+                              </w:rPr>
+                              <w:t xml:space="preserve"> </w:t>
+                            </w:r>
+                            <w:r>
+                              <w:rPr>
+                                <w:sz w:val="24"/>
+                                <w:szCs w:val="24"/>
+                                <w:lang w:val="en-US"/>
+                              </w:rPr>
+                              <w:t xml:space="preserve">-  </w:t>
+                            </w:r>
+                            <w:r>
+                              <w:rPr>
+                                <w:sz w:val="24"/>
+                                <w:szCs w:val="24"/>
+                                <w:lang w:val="en-US"/>
+                              </w:rPr>
+                              <w:t xml:space="preserve"> </w:t>
+                            </w:r>
+                            <w:r>
+                              <w:rPr>
+                                <w:rFonts w:ascii="Calisto MT" w:hAnsi="Calisto MT"/>
+                                <w:i/>
+                                <w:iCs/>
+                                <w:sz w:val="24"/>
+                                <w:szCs w:val="24"/>
+                                <w:lang w:val="en-US"/>
+                              </w:rPr>
+                              <w:t>0</w:t>
+                            </w:r>
+                            <w:r>
+                              <w:rPr>
+                                <w:rFonts w:ascii="Calisto MT" w:hAnsi="Calisto MT"/>
+                                <w:i/>
+                                <w:iCs/>
+                                <w:sz w:val="24"/>
+                                <w:szCs w:val="24"/>
+                                <w:lang w:val="en-US"/>
+                              </w:rPr>
+                              <w:t>5</w:t>
+                            </w:r>
+                            <w:r>
+                              <w:rPr>
+                                <w:rFonts w:ascii="Calisto MT" w:hAnsi="Calisto MT"/>
+                                <w:i/>
+                                <w:iCs/>
+                                <w:sz w:val="24"/>
+                                <w:szCs w:val="24"/>
+                                <w:lang w:val="en-US"/>
+                              </w:rPr>
+                              <w:t>/20</w:t>
+                            </w:r>
+                            <w:r>
+                              <w:rPr>
+                                <w:rFonts w:ascii="Calisto MT" w:hAnsi="Calisto MT"/>
+                                <w:i/>
+                                <w:iCs/>
+                                <w:sz w:val="24"/>
+                                <w:szCs w:val="24"/>
+                                <w:lang w:val="en-US"/>
+                              </w:rPr>
+                              <w:t>19</w:t>
+                            </w:r>
+                          </w:p>
+                          <w:p>
+                            <w:pPr>
+                              <w:pStyle w:val="NoSpacing"/>
+                              <w:jc w:val="both"/>
+                              <w:rPr>
+                                <w:rFonts w:cstheme="minorHAnsi"/>
+                                <w:color w:val="24292E"/>
+                                <w:sz w:val="24"/>
+                                <w:szCs w:val="24"/>
+                                <w:shd w:val="clear" w:color="auto" w:fill="FFFFFF"/>
+                              </w:rPr>
+                            </w:pPr>
+                            <w:r>
+                              <w:rPr>
+                                <w:rFonts w:cstheme="minorHAnsi"/>
+                                <w:color w:val="24292E"/>
+                                <w:sz w:val="24"/>
+                                <w:szCs w:val="24"/>
+                                <w:shd w:val="clear" w:color="auto" w:fill="FFFFFF"/>
+                              </w:rPr>
+                              <w:t>To get you started quickly, I’ve made a sample Trivia Quiz android application with a static set of textual questions with true and false answers for each of them. This can have at most one player for this sample</w:t>
+                            </w:r>
+                            <w:r>
+                              <w:rPr>
+                                <w:rFonts w:cstheme="minorHAnsi"/>
+                                <w:color w:val="24292E"/>
+                                <w:sz w:val="24"/>
+                                <w:szCs w:val="24"/>
+                                <w:shd w:val="clear" w:color="auto" w:fill="FFFFFF"/>
+                              </w:rPr>
+                              <w:t xml:space="preserve"> quiz application</w:t>
+                            </w:r>
+                            <w:r>
+                              <w:rPr>
+                                <w:rFonts w:cstheme="minorHAnsi"/>
+                                <w:color w:val="24292E"/>
+                                <w:sz w:val="24"/>
+                                <w:szCs w:val="24"/>
+                                <w:shd w:val="clear" w:color="auto" w:fill="FFFFFF"/>
+                              </w:rPr>
+                              <w:t>.</w:t>
+                            </w:r>
+                            <w:r>
+                              <w:rPr>
+                                <w:rFonts w:cstheme="minorHAnsi"/>
+                                <w:color w:val="24292E"/>
+                                <w:sz w:val="24"/>
+                                <w:szCs w:val="24"/>
+                                <w:shd w:val="clear" w:color="auto" w:fill="FFFFFF"/>
+                              </w:rPr>
+                              <w:t xml:space="preserve"> On choosing wrong answer, it make a vibrate and show a toast message to indicate that the chosen answer is incorrect and for right answer it just show a toast message.</w:t>
+                            </w:r>
+                          </w:p>
+                          <w:p>
+                            <w:pPr>
+                              <w:pStyle w:val="NoSpacing"/>
+                              <w:jc w:val="both"/>
+                              <w:rPr>
+                                <w:rFonts w:cstheme="minorHAnsi"/>
+                                <w:color w:val="24292E"/>
+                                <w:sz w:val="24"/>
+                                <w:szCs w:val="24"/>
+                                <w:shd w:val="clear" w:color="auto" w:fill="FFFFFF"/>
                               </w:rPr>
                             </w:pPr>
                           </w:p>
@@ -1363,313 +1596,6 @@
                             <w:pPr>
                               <w:pStyle w:val="NoSpacing"/>
                               <w:rPr>
-                                <w:rFonts w:ascii="Calisto MT" w:hAnsi="Calisto MT"/>
-                                <w:i/>
-                                <w:iCs/>
-                                <w:sz w:val="24"/>
-                                <w:szCs w:val="24"/>
-                                <w:lang w:val="en-US"/>
-                              </w:rPr>
-                            </w:pPr>
-                            <w:r>
-                              <w:rPr>
-                                <w:b/>
-                                <w:bCs/>
-                                <w:sz w:val="24"/>
-                                <w:szCs w:val="24"/>
-                                <w:lang w:val="en-US"/>
-                              </w:rPr>
-                              <w:t xml:space="preserve">Programming for Everybody (Getting started with Python) </w:t>
-                            </w:r>
-                            <w:r>
-                              <w:rPr>
-                                <w:sz w:val="24"/>
-                                <w:szCs w:val="24"/>
-                                <w:lang w:val="en-US"/>
-                              </w:rPr>
-                              <w:t xml:space="preserve">-  </w:t>
-                            </w:r>
-                            <w:r>
-                              <w:rPr>
-                                <w:sz w:val="24"/>
-                                <w:szCs w:val="24"/>
-                                <w:lang w:val="en-US"/>
-                              </w:rPr>
-                              <w:t xml:space="preserve"> </w:t>
-                            </w:r>
-                            <w:r>
-                              <w:rPr>
-                                <w:rFonts w:ascii="Calisto MT" w:hAnsi="Calisto MT"/>
-                                <w:i/>
-                                <w:iCs/>
-                                <w:sz w:val="24"/>
-                                <w:szCs w:val="24"/>
-                                <w:lang w:val="en-US"/>
-                              </w:rPr>
-                              <w:t>0</w:t>
-                            </w:r>
-                            <w:r>
-                              <w:rPr>
-                                <w:rFonts w:ascii="Calisto MT" w:hAnsi="Calisto MT"/>
-                                <w:i/>
-                                <w:iCs/>
-                                <w:sz w:val="24"/>
-                                <w:szCs w:val="24"/>
-                                <w:lang w:val="en-US"/>
-                              </w:rPr>
-                              <w:t>6</w:t>
-                            </w:r>
-                            <w:r>
-                              <w:rPr>
-                                <w:rFonts w:ascii="Calisto MT" w:hAnsi="Calisto MT"/>
-                                <w:i/>
-                                <w:iCs/>
-                                <w:sz w:val="24"/>
-                                <w:szCs w:val="24"/>
-                                <w:lang w:val="en-US"/>
-                              </w:rPr>
-                              <w:t>/2020</w:t>
-                            </w:r>
-                          </w:p>
-                          <w:p>
-                            <w:pPr>
-                              <w:pStyle w:val="NoSpacing"/>
-                              <w:rPr>
-                                <w:sz w:val="24"/>
-                                <w:szCs w:val="24"/>
-                                <w:lang w:val="en-US"/>
-                              </w:rPr>
-                            </w:pPr>
-                            <w:r>
-                              <w:rPr>
-                                <w:sz w:val="24"/>
-                                <w:szCs w:val="24"/>
-                              </w:rPr>
-                              <w:t>Offered by University of Michigan through Coursera. This course help</w:t>
-                            </w:r>
-                            <w:r>
-                              <w:rPr>
-                                <w:sz w:val="24"/>
-                                <w:szCs w:val="24"/>
-                              </w:rPr>
-                              <w:t>s</w:t>
-                            </w:r>
-                            <w:r>
-                              <w:rPr>
-                                <w:sz w:val="24"/>
-                                <w:szCs w:val="24"/>
-                              </w:rPr>
-                              <w:t xml:space="preserve"> to learn basics of programming </w:t>
-                            </w:r>
-                            <w:r>
-                              <w:rPr>
-                                <w:sz w:val="24"/>
-                                <w:szCs w:val="24"/>
-                              </w:rPr>
-                              <w:t>fundamentals</w:t>
-                            </w:r>
-                            <w:r>
-                              <w:rPr>
-                                <w:sz w:val="24"/>
-                                <w:szCs w:val="24"/>
-                              </w:rPr>
-                              <w:t xml:space="preserve"> using Python.</w:t>
-                            </w:r>
-                          </w:p>
-                          <w:p>
-                            <w:pPr>
-                              <w:pStyle w:val="Styl1"/>
-                              <w:rPr>
-                                <w:lang w:val="en-US"/>
-                              </w:rPr>
-                            </w:pPr>
-                            <w:r>
-                              <w:rPr>
-                                <w:lang w:val="en-US"/>
-                              </w:rPr>
-                              <w:t>Projects</w:t>
-                            </w:r>
-                          </w:p>
-                          <w:p>
-                            <w:pPr>
-                              <w:pStyle w:val="NoSpacing"/>
-                              <w:rPr>
-                                <w:rFonts w:ascii="Calisto MT" w:hAnsi="Calisto MT"/>
-                                <w:i/>
-                                <w:iCs/>
-                                <w:sz w:val="24"/>
-                                <w:szCs w:val="24"/>
-                                <w:lang w:val="en-US"/>
-                              </w:rPr>
-                            </w:pPr>
-                            <w:r>
-                              <w:rPr>
-                                <w:b/>
-                                <w:bCs/>
-                                <w:sz w:val="24"/>
-                                <w:szCs w:val="24"/>
-                                <w:lang w:val="en-US"/>
-                              </w:rPr>
-                              <w:t>Quadratic Equation Solver</w:t>
-                            </w:r>
-                            <w:r>
-                              <w:rPr>
-                                <w:rFonts w:ascii="Tw Cen MT" w:hAnsi="Tw Cen MT"/>
-                                <w:b/>
-                                <w:bCs/>
-                                <w:sz w:val="24"/>
-                                <w:szCs w:val="24"/>
-                                <w:lang w:val="en-US"/>
-                              </w:rPr>
-                              <w:t xml:space="preserve"> </w:t>
-                            </w:r>
-                            <w:r>
-                              <w:rPr>
-                                <w:rFonts w:ascii="Tw Cen MT" w:hAnsi="Tw Cen MT"/>
-                                <w:sz w:val="20"/>
-                                <w:szCs w:val="20"/>
-                                <w:lang w:val="en-US"/>
-                              </w:rPr>
-                              <w:t>(Android App)</w:t>
-                            </w:r>
-                            <w:r>
-                              <w:rPr>
-                                <w:b/>
-                                <w:bCs/>
-                                <w:sz w:val="24"/>
-                                <w:szCs w:val="24"/>
-                                <w:lang w:val="en-US"/>
-                              </w:rPr>
-                              <w:t xml:space="preserve"> </w:t>
-                            </w:r>
-                            <w:r>
-                              <w:rPr>
-                                <w:sz w:val="24"/>
-                                <w:szCs w:val="24"/>
-                                <w:lang w:val="en-US"/>
-                              </w:rPr>
-                              <w:t xml:space="preserve">-  </w:t>
-                            </w:r>
-                            <w:r>
-                              <w:rPr>
-                                <w:sz w:val="24"/>
-                                <w:szCs w:val="24"/>
-                                <w:lang w:val="en-US"/>
-                              </w:rPr>
-                              <w:t xml:space="preserve"> </w:t>
-                            </w:r>
-                            <w:r>
-                              <w:rPr>
-                                <w:rFonts w:ascii="Calisto MT" w:hAnsi="Calisto MT"/>
-                                <w:i/>
-                                <w:iCs/>
-                                <w:sz w:val="24"/>
-                                <w:szCs w:val="24"/>
-                                <w:lang w:val="en-US"/>
-                              </w:rPr>
-                              <w:t>0</w:t>
-                            </w:r>
-                            <w:r>
-                              <w:rPr>
-                                <w:rFonts w:ascii="Calisto MT" w:hAnsi="Calisto MT"/>
-                                <w:i/>
-                                <w:iCs/>
-                                <w:sz w:val="24"/>
-                                <w:szCs w:val="24"/>
-                                <w:lang w:val="en-US"/>
-                              </w:rPr>
-                              <w:t>5</w:t>
-                            </w:r>
-                            <w:r>
-                              <w:rPr>
-                                <w:rFonts w:ascii="Calisto MT" w:hAnsi="Calisto MT"/>
-                                <w:i/>
-                                <w:iCs/>
-                                <w:sz w:val="24"/>
-                                <w:szCs w:val="24"/>
-                                <w:lang w:val="en-US"/>
-                              </w:rPr>
-                              <w:t>/20</w:t>
-                            </w:r>
-                            <w:r>
-                              <w:rPr>
-                                <w:rFonts w:ascii="Calisto MT" w:hAnsi="Calisto MT"/>
-                                <w:i/>
-                                <w:iCs/>
-                                <w:sz w:val="24"/>
-                                <w:szCs w:val="24"/>
-                                <w:lang w:val="en-US"/>
-                              </w:rPr>
-                              <w:t>19</w:t>
-                            </w:r>
-                          </w:p>
-                          <w:p>
-                            <w:pPr>
-                              <w:pStyle w:val="NoSpacing"/>
-                              <w:jc w:val="both"/>
-                              <w:rPr>
-                                <w:rFonts w:cstheme="minorHAnsi"/>
-                                <w:color w:val="24292E"/>
-                                <w:sz w:val="24"/>
-                                <w:szCs w:val="24"/>
-                                <w:shd w:val="clear" w:color="auto" w:fill="FFFFFF"/>
-                              </w:rPr>
-                            </w:pPr>
-                            <w:r>
-                              <w:rPr>
-                                <w:rFonts w:cstheme="minorHAnsi"/>
-                                <w:color w:val="24292E"/>
-                                <w:sz w:val="24"/>
-                                <w:szCs w:val="24"/>
-                                <w:shd w:val="clear" w:color="auto" w:fill="FFFFFF"/>
-                              </w:rPr>
-                              <w:t>This is a</w:t>
-                            </w:r>
-                            <w:r>
-                              <w:rPr>
-                                <w:rFonts w:cstheme="minorHAnsi"/>
-                                <w:color w:val="24292E"/>
-                                <w:sz w:val="24"/>
-                                <w:szCs w:val="24"/>
-                                <w:shd w:val="clear" w:color="auto" w:fill="FFFFFF"/>
-                              </w:rPr>
-                              <w:t>n</w:t>
-                            </w:r>
-                            <w:r>
-                              <w:rPr>
-                                <w:rFonts w:cstheme="minorHAnsi"/>
-                                <w:color w:val="24292E"/>
-                                <w:sz w:val="24"/>
-                                <w:szCs w:val="24"/>
-                                <w:shd w:val="clear" w:color="auto" w:fill="FFFFFF"/>
-                              </w:rPr>
-                              <w:t xml:space="preserve"> app which solve quadratic equations and gives</w:t>
-                            </w:r>
-                            <w:r>
-                              <w:rPr>
-                                <w:rFonts w:cstheme="minorHAnsi"/>
-                                <w:color w:val="24292E"/>
-                                <w:sz w:val="24"/>
-                                <w:szCs w:val="24"/>
-                                <w:shd w:val="clear" w:color="auto" w:fill="FFFFFF"/>
-                              </w:rPr>
-                              <w:t xml:space="preserve"> us</w:t>
-                            </w:r>
-                            <w:r>
-                              <w:rPr>
-                                <w:rFonts w:cstheme="minorHAnsi"/>
-                                <w:color w:val="24292E"/>
-                                <w:sz w:val="24"/>
-                                <w:szCs w:val="24"/>
-                                <w:shd w:val="clear" w:color="auto" w:fill="FFFFFF"/>
-                              </w:rPr>
-                              <w:t xml:space="preserve"> the exact roots of the given equation quickly. Unlike most of the other apps, this app is featured with both "Roots Of Quadratic Equation" and "Nature of Quadratic Equation".</w:t>
-                            </w:r>
-                          </w:p>
-                          <w:p>
-                            <w:pPr>
-                              <w:pStyle w:val="NoSpacing"/>
-                              <w:rPr>
                                 <w:rFonts w:cstheme="minorHAnsi"/>
                                 <w:color w:val="24292E"/>
                                 <w:sz w:val="24"/>
@@ -1690,56 +1616,63 @@
                                 <w:lang w:val="en-US"/>
                               </w:rPr>
                             </w:pPr>
-                            <w:r>
-                              <w:rPr>
-                                <w:b/>
-                                <w:bCs/>
-                                <w:sz w:val="24"/>
-                                <w:szCs w:val="24"/>
-                                <w:lang w:val="en-US"/>
-                              </w:rPr>
-                              <w:t>Credit Card</w:t>
-                            </w:r>
-                            <w:r>
-                              <w:rPr>
-                                <w:b/>
-                                <w:bCs/>
-                                <w:sz w:val="24"/>
-                                <w:szCs w:val="24"/>
-                                <w:lang w:val="en-US"/>
-                              </w:rPr>
-                              <w:t xml:space="preserve"> </w:t>
-                            </w:r>
-                            <w:r>
-                              <w:rPr>
-                                <w:b/>
-                                <w:bCs/>
-                                <w:sz w:val="24"/>
-                                <w:szCs w:val="24"/>
-                                <w:lang w:val="en-US"/>
-                              </w:rPr>
-                              <w:t>Application</w:t>
-                            </w:r>
-                            <w:r>
-                              <w:rPr>
-                                <w:b/>
-                                <w:bCs/>
-                                <w:sz w:val="24"/>
-                                <w:szCs w:val="24"/>
-                                <w:lang w:val="en-US"/>
-                              </w:rPr>
-                              <w:t xml:space="preserve"> S</w:t>
-                            </w:r>
-                            <w:r>
-                              <w:rPr>
-                                <w:b/>
-                                <w:bCs/>
-                                <w:sz w:val="24"/>
-                                <w:szCs w:val="24"/>
-                                <w:lang w:val="en-US"/>
-                              </w:rPr>
-                              <w:t>ystem</w:t>
-                            </w:r>
+                            <w:hyperlink r:id="rId8" w:history="1">
+                              <w:r>
+                                <w:rPr>
+                                  <w:rStyle w:val="Hyperlink"/>
+                                  <w:b/>
+                                  <w:bCs/>
+                                  <w:sz w:val="24"/>
+                                  <w:szCs w:val="24"/>
+                                  <w:lang w:val="en-US"/>
+                                </w:rPr>
+                                <w:t>Credit Card</w:t>
+                              </w:r>
+                              <w:r>
+                                <w:rPr>
+                                  <w:rStyle w:val="Hyperlink"/>
+                                  <w:b/>
+                                  <w:bCs/>
+                                  <w:sz w:val="24"/>
+                                  <w:szCs w:val="24"/>
+                                  <w:lang w:val="en-US"/>
+                                </w:rPr>
+                                <w:t xml:space="preserve"> </w:t>
+                              </w:r>
+                              <w:r>
+                                <w:rPr>
+                                  <w:rStyle w:val="Hyperlink"/>
+                                  <w:b/>
+                                  <w:bCs/>
+                                  <w:sz w:val="24"/>
+                                  <w:szCs w:val="24"/>
+                                  <w:lang w:val="en-US"/>
+                                </w:rPr>
+                                <w:t>Application</w:t>
+                              </w:r>
+                              <w:r>
+                                <w:rPr>
+                                  <w:rStyle w:val="Hyperlink"/>
+                                  <w:b/>
+                                  <w:bCs/>
+                                  <w:sz w:val="24"/>
+                                  <w:szCs w:val="24"/>
+                                  <w:lang w:val="en-US"/>
+                                </w:rPr>
+                                <w:t xml:space="preserve"> S</w:t>
+                              </w:r>
+                              <w:r>
+                                <w:rPr>
+                                  <w:rStyle w:val="Hyperlink"/>
+                                  <w:b/>
+                                  <w:bCs/>
+                                  <w:sz w:val="24"/>
+                                  <w:szCs w:val="24"/>
+                                  <w:lang w:val="en-US"/>
+                                </w:rPr>
+                                <w:t>ystem</w:t>
+                              </w:r>
+                            </w:hyperlink>
                             <w:r>
                               <w:rPr>
                                 <w:rFonts w:ascii="Tw Cen MT" w:hAnsi="Tw Cen MT"/>
@@ -2018,7 +1951,14 @@
                           <w:rFonts w:asciiTheme="minorHAnsi" w:hAnsiTheme="minorHAnsi" w:cstheme="minorHAnsi"/>
                           <w:color w:val="000000" w:themeColor="text1"/>
                         </w:rPr>
-                        <w:t>Bachelor Of Engineering, Computer Science</w:t>
+                        <w:t xml:space="preserve">Bachelor Of Engineering, </w:t>
+                      </w:r>
+                      <w:r>
+                        <w:rPr>
+                          <w:rFonts w:asciiTheme="minorHAnsi" w:hAnsiTheme="minorHAnsi" w:cstheme="minorHAnsi"/>
+                          <w:color w:val="000000" w:themeColor="text1"/>
+                        </w:rPr>
+                        <w:t>Computer Science</w:t>
                       </w:r>
                       <w:r>
                         <w:rPr>
@@ -2048,7 +1988,7 @@
                           <w:sz w:val="22"/>
                           <w:szCs w:val="22"/>
                         </w:rPr>
-                        <w:t>4</w:t>
+                        <w:t>3</w:t>
                       </w:r>
                       <w:r>
                         <w:rPr>
@@ -2085,23 +2025,6 @@
                           <w:szCs w:val="16"/>
                         </w:rPr>
                         <w:t>AUGUST 2018 - PRESENT</w:t>
-                      </w:r>
-                    </w:p>
-                    <w:p>
-                      <w:pPr>
-                        <w:pStyle w:val="Heading5"/>
-                        <w:rPr>
-                          <w:sz w:val="20"/>
-                          <w:szCs w:val="20"/>
-                        </w:rPr>
-                      </w:pPr>
-                      <w:r>
-                        <w:rPr>
-                          <w:color w:val="000000" w:themeColor="text1"/>
-                          <w:sz w:val="20"/>
-                          <w:szCs w:val="20"/>
-                        </w:rPr>
-                        <w:t>Ranked in top 10 consistently from 3rd to 4th semester in class.</w:t>
                       </w:r>
                     </w:p>
                     <w:p>
@@ -2395,39 +2318,6 @@
                       <w:pPr>
                         <w:pStyle w:val="NoSpacing"/>
                         <w:rPr>
-                          <w:sz w:val="24"/>
-                          <w:szCs w:val="24"/>
-                          <w:lang w:val="en-US"/>
-                        </w:rPr>
-                      </w:pPr>
-                      <w:r>
-                        <w:rPr>
-                          <w:b/>
-                          <w:bCs/>
-                          <w:sz w:val="24"/>
-                          <w:szCs w:val="24"/>
-                          <w:lang w:val="en-US"/>
-                        </w:rPr>
-                        <w:t>Object Oriented Programming in Java</w:t>
-                      </w:r>
-                      <w:r>
-                        <w:rPr>
-                          <w:sz w:val="24"/>
-                          <w:szCs w:val="24"/>
-                          <w:lang w:val="en-US"/>
-                        </w:rPr>
-                        <w:t xml:space="preserve"> -  </w:t>
-                      </w:r>
-                      <w:r>
-                        <w:rPr>
-                          <w:sz w:val="24"/>
-                          <w:szCs w:val="24"/>
-                          <w:lang w:val="en-US"/>
-                        </w:rPr>
-                        <w:t xml:space="preserve"> </w:t>
-                      </w:r>
-                      <w:r>
-                        <w:rPr>
                           <w:rFonts w:ascii="Calisto MT" w:hAnsi="Calisto MT"/>
                           <w:i/>
                           <w:iCs/>
@@ -2435,12 +2325,74 @@
                           <w:szCs w:val="24"/>
                           <w:lang w:val="en-US"/>
                         </w:rPr>
-                        <w:t>03/2020</w:t>
+                      </w:pPr>
+                      <w:hyperlink r:id="rId9" w:history="1">
+                        <w:r>
+                          <w:rPr>
+                            <w:rStyle w:val="Hyperlink"/>
+                            <w:b/>
+                            <w:bCs/>
+                            <w:sz w:val="24"/>
+                            <w:szCs w:val="24"/>
+                            <w:lang w:val="en-US"/>
+                          </w:rPr>
+                          <w:t>Data Structures</w:t>
+                        </w:r>
+                      </w:hyperlink>
+                      <w:r>
+                        <w:rPr>
+                          <w:sz w:val="24"/>
+                          <w:szCs w:val="24"/>
+                          <w:lang w:val="en-US"/>
+                        </w:rPr>
+                        <w:t xml:space="preserve"> -  </w:t>
+                      </w:r>
+                      <w:r>
+                        <w:rPr>
+                          <w:sz w:val="24"/>
+                          <w:szCs w:val="24"/>
+                          <w:lang w:val="en-US"/>
+                        </w:rPr>
+                        <w:t xml:space="preserve"> </w:t>
+                      </w:r>
+                      <w:r>
+                        <w:rPr>
+                          <w:rFonts w:ascii="Calisto MT" w:hAnsi="Calisto MT"/>
+                          <w:i/>
+                          <w:iCs/>
+                          <w:sz w:val="24"/>
+                          <w:szCs w:val="24"/>
+                          <w:lang w:val="en-US"/>
+                        </w:rPr>
+                        <w:t>0</w:t>
+                      </w:r>
+                      <w:r>
+                        <w:rPr>
+                          <w:rFonts w:ascii="Calisto MT" w:hAnsi="Calisto MT"/>
+                          <w:i/>
+                          <w:iCs/>
+                          <w:sz w:val="24"/>
+                          <w:szCs w:val="24"/>
+                          <w:lang w:val="en-US"/>
+                        </w:rPr>
+                        <w:t>5</w:t>
+                      </w:r>
+                      <w:r>
+                        <w:rPr>
+                          <w:rFonts w:ascii="Calisto MT" w:hAnsi="Calisto MT"/>
+                          <w:i/>
+                          <w:iCs/>
+                          <w:sz w:val="24"/>
+                          <w:szCs w:val="24"/>
+                          <w:lang w:val="en-US"/>
+                        </w:rPr>
+                        <w:t>/2020</w:t>
                       </w:r>
                     </w:p>
                     <w:p>
                       <w:pPr>
                         <w:pStyle w:val="NoSpacing"/>
+                        <w:jc w:val="both"/>
                         <w:rPr>
                           <w:sz w:val="24"/>
                           <w:szCs w:val="24"/>
@@ -2453,23 +2405,39 @@
                           <w:szCs w:val="24"/>
                           <w:lang w:val="en-US"/>
                         </w:rPr>
-                        <w:t>Completed Object Oriented Programming Course in Java from University of California San Diego through Coursera.</w:t>
-                      </w:r>
-                      <w:r>
-                        <w:rPr>
-                          <w:sz w:val="24"/>
-                          <w:szCs w:val="24"/>
-                          <w:lang w:val="en-US"/>
-                        </w:rPr>
-                        <w:t xml:space="preserve"> </w:t>
-                      </w:r>
-                      <w:r>
-                        <w:rPr>
-                          <w:sz w:val="24"/>
-                          <w:szCs w:val="24"/>
-                          <w:lang w:val="en-US"/>
-                        </w:rPr>
-                        <w:t>Leant basic and Intermediate Level Java Standard Edition.</w:t>
+                        <w:t>Learn</w:t>
+                      </w:r>
+                      <w:r>
+                        <w:rPr>
+                          <w:sz w:val="24"/>
+                          <w:szCs w:val="24"/>
+                          <w:lang w:val="en-US"/>
+                        </w:rPr>
+                        <w:t>t Data structures</w:t>
+                      </w:r>
+                      <w:r>
+                        <w:rPr>
+                          <w:sz w:val="24"/>
+                          <w:szCs w:val="24"/>
+                          <w:lang w:val="en-US"/>
+                        </w:rPr>
+                        <w:t xml:space="preserve"> from University Of California San Diego, National Research University Higher School </w:t>
+                      </w:r>
+                      <w:r>
+                        <w:rPr>
+                          <w:sz w:val="24"/>
+                          <w:szCs w:val="24"/>
+                          <w:lang w:val="en-US"/>
+                        </w:rPr>
+                        <w:t>of</w:t>
+                      </w:r>
+                      <w:r>
+                        <w:rPr>
+                          <w:sz w:val="24"/>
+                          <w:szCs w:val="24"/>
+                          <w:lang w:val="en-US"/>
+                        </w:rPr>
+                        <w:t xml:space="preserve"> Economics through Coursera.</w:t>
                       </w:r>
                     </w:p>
                     <w:p>
@@ -2494,6 +2462,19 @@
                           <w:lang w:val="en-US"/>
                         </w:rPr>
                       </w:pPr>
+                      <w:hyperlink r:id="rId10" w:history="1">
+                        <w:r>
+                          <w:rPr>
+                            <w:rStyle w:val="Hyperlink"/>
+                            <w:b/>
+                            <w:bCs/>
+                            <w:sz w:val="24"/>
+                            <w:szCs w:val="24"/>
+                            <w:lang w:val="en-US"/>
+                          </w:rPr>
+                          <w:t>Programming for Everybody</w:t>
+                        </w:r>
+                      </w:hyperlink>
                       <w:r>
                         <w:rPr>
                           <w:b/>
@@ -2502,15 +2483,15 @@
                           <w:szCs w:val="24"/>
                           <w:lang w:val="en-US"/>
                         </w:rPr>
-                        <w:t>Data Structure &amp; Algorithm</w:t>
-                      </w:r>
-                      <w:r>
-                        <w:rPr>
-                          <w:sz w:val="24"/>
-                          <w:szCs w:val="24"/>
-                          <w:lang w:val="en-US"/>
-                        </w:rPr>
-                        <w:t xml:space="preserve"> -  </w:t>
+                        <w:t xml:space="preserve"> (Getting started with Python) </w:t>
+                      </w:r>
+                      <w:r>
+                        <w:rPr>
+                          <w:sz w:val="24"/>
+                          <w:szCs w:val="24"/>
+                          <w:lang w:val="en-US"/>
+                        </w:rPr>
+                        <w:t xml:space="preserve">-  </w:t>
                       </w:r>
                       <w:r>
                         <w:rPr>
@@ -2540,7 +2521,7 @@
                           <w:szCs w:val="24"/>
                           <w:lang w:val="en-US"/>
                         </w:rPr>
-                        <w:t>5</w:t>
+                        <w:t>6</w:t>
                       </w:r>
                       <w:r>
                         <w:rPr>
@@ -2567,52 +2548,231 @@
                         <w:rPr>
                           <w:sz w:val="24"/>
                           <w:szCs w:val="24"/>
-                          <w:lang w:val="en-US"/>
-                        </w:rPr>
-                        <w:t xml:space="preserve">Learnt Data structure And Algorithms </w:t>
-                      </w:r>
-                      <w:r>
-                        <w:rPr>
-                          <w:sz w:val="22"/>
-                          <w:szCs w:val="22"/>
-                          <w:lang w:val="en-US"/>
-                        </w:rPr>
-                        <w:t>(all basics)</w:t>
-                      </w:r>
-                      <w:r>
-                        <w:rPr>
-                          <w:sz w:val="24"/>
-                          <w:szCs w:val="24"/>
-                          <w:lang w:val="en-US"/>
-                        </w:rPr>
-                        <w:t xml:space="preserve"> from University </w:t>
-                      </w:r>
-                      <w:proofErr w:type="gramStart"/>
-                      <w:r>
-                        <w:rPr>
-                          <w:sz w:val="24"/>
-                          <w:szCs w:val="24"/>
-                          <w:lang w:val="en-US"/>
-                        </w:rPr>
-                        <w:t>Of</w:t>
-                      </w:r>
-                      <w:proofErr w:type="gramEnd"/>
-                      <w:r>
-                        <w:rPr>
-                          <w:sz w:val="24"/>
-                          <w:szCs w:val="24"/>
-                          <w:lang w:val="en-US"/>
-                        </w:rPr>
-                        <w:t xml:space="preserve"> California San Diego, National Research University Higher School Of Economics through Coursera.</w:t>
+                        </w:rPr>
+                        <w:t>Offered by University of Michigan through Coursera. This course help</w:t>
+                      </w:r>
+                      <w:r>
+                        <w:rPr>
+                          <w:sz w:val="24"/>
+                          <w:szCs w:val="24"/>
+                        </w:rPr>
+                        <w:t>s</w:t>
+                      </w:r>
+                      <w:r>
+                        <w:rPr>
+                          <w:sz w:val="24"/>
+                          <w:szCs w:val="24"/>
+                        </w:rPr>
+                        <w:t xml:space="preserve"> to learn basics of programming </w:t>
+                      </w:r>
+                      <w:r>
+                        <w:rPr>
+                          <w:sz w:val="24"/>
+                          <w:szCs w:val="24"/>
+                        </w:rPr>
+                        <w:t>fundamentals</w:t>
+                      </w:r>
+                      <w:r>
+                        <w:rPr>
+                          <w:sz w:val="24"/>
+                          <w:szCs w:val="24"/>
+                        </w:rPr>
+                        <w:t xml:space="preserve"> using Python.</w:t>
+                      </w:r>
+                    </w:p>
+                    <w:p>
+                      <w:pPr>
+                        <w:pStyle w:val="Styl1"/>
+                        <w:rPr>
+                          <w:lang w:val="en-US"/>
+                        </w:rPr>
+                      </w:pPr>
+                      <w:r>
+                        <w:rPr>
+                          <w:lang w:val="en-US"/>
+                        </w:rPr>
+                        <w:t>Projects</w:t>
                       </w:r>
                     </w:p>
                     <w:p>
                       <w:pPr>
                         <w:pStyle w:val="NoSpacing"/>
                         <w:rPr>
-                          <w:sz w:val="24"/>
-                          <w:szCs w:val="24"/>
-                          <w:lang w:val="en-US"/>
+                          <w:rFonts w:ascii="Calisto MT" w:hAnsi="Calisto MT"/>
+                          <w:i/>
+                          <w:iCs/>
+                          <w:sz w:val="24"/>
+                          <w:szCs w:val="24"/>
+                          <w:lang w:val="en-US"/>
+                        </w:rPr>
+                      </w:pPr>
+                      <w:hyperlink r:id="rId11" w:history="1">
+                        <w:r>
+                          <w:rPr>
+                            <w:rStyle w:val="Hyperlink"/>
+                            <w:b/>
+                            <w:bCs/>
+                            <w:sz w:val="24"/>
+                            <w:szCs w:val="24"/>
+                            <w:lang w:val="en-US"/>
+                          </w:rPr>
+                          <w:t>Trivia Quiz</w:t>
+                        </w:r>
+                      </w:hyperlink>
+                      <w:r>
+                        <w:rPr>
+                          <w:rFonts w:ascii="Tw Cen MT" w:hAnsi="Tw Cen MT"/>
+                          <w:b/>
+                          <w:bCs/>
+                          <w:sz w:val="24"/>
+                          <w:szCs w:val="24"/>
+                          <w:lang w:val="en-US"/>
+                        </w:rPr>
+                        <w:t xml:space="preserve"> </w:t>
+                      </w:r>
+                      <w:r>
+                        <w:rPr>
+                          <w:rFonts w:ascii="Tw Cen MT" w:hAnsi="Tw Cen MT"/>
+                          <w:sz w:val="20"/>
+                          <w:szCs w:val="20"/>
+                          <w:lang w:val="en-US"/>
+                        </w:rPr>
+                        <w:t>(Android App)</w:t>
+                      </w:r>
+                      <w:r>
+                        <w:rPr>
+                          <w:b/>
+                          <w:bCs/>
+                          <w:sz w:val="24"/>
+                          <w:szCs w:val="24"/>
+                          <w:lang w:val="en-US"/>
+                        </w:rPr>
+                        <w:t xml:space="preserve"> </w:t>
+                      </w:r>
+                      <w:r>
+                        <w:rPr>
+                          <w:sz w:val="24"/>
+                          <w:szCs w:val="24"/>
+                          <w:lang w:val="en-US"/>
+                        </w:rPr>
+                        <w:t xml:space="preserve">-  </w:t>
+                      </w:r>
+                      <w:r>
+                        <w:rPr>
+                          <w:sz w:val="24"/>
+                          <w:szCs w:val="24"/>
+                          <w:lang w:val="en-US"/>
+                        </w:rPr>
+                        <w:t xml:space="preserve"> </w:t>
+                      </w:r>
+                      <w:r>
+                        <w:rPr>
+                          <w:rFonts w:ascii="Calisto MT" w:hAnsi="Calisto MT"/>
+                          <w:i/>
+                          <w:iCs/>
+                          <w:sz w:val="24"/>
+                          <w:szCs w:val="24"/>
+                          <w:lang w:val="en-US"/>
+                        </w:rPr>
+                        <w:t>0</w:t>
+                      </w:r>
+                      <w:r>
+                        <w:rPr>
+                          <w:rFonts w:ascii="Calisto MT" w:hAnsi="Calisto MT"/>
+                          <w:i/>
+                          <w:iCs/>
+                          <w:sz w:val="24"/>
+                          <w:szCs w:val="24"/>
+                          <w:lang w:val="en-US"/>
+                        </w:rPr>
+                        <w:t>5</w:t>
+                      </w:r>
+                      <w:r>
+                        <w:rPr>
+                          <w:rFonts w:ascii="Calisto MT" w:hAnsi="Calisto MT"/>
+                          <w:i/>
+                          <w:iCs/>
+                          <w:sz w:val="24"/>
+                          <w:szCs w:val="24"/>
+                          <w:lang w:val="en-US"/>
+                        </w:rPr>
+                        <w:t>/20</w:t>
+                      </w:r>
+                      <w:r>
+                        <w:rPr>
+                          <w:rFonts w:ascii="Calisto MT" w:hAnsi="Calisto MT"/>
+                          <w:i/>
+                          <w:iCs/>
+                          <w:sz w:val="24"/>
+                          <w:szCs w:val="24"/>
+                          <w:lang w:val="en-US"/>
+                        </w:rPr>
+                        <w:t>19</w:t>
+                      </w:r>
+                    </w:p>
+                    <w:p>
+                      <w:pPr>
+                        <w:pStyle w:val="NoSpacing"/>
+                        <w:jc w:val="both"/>
+                        <w:rPr>
+                          <w:rFonts w:cstheme="minorHAnsi"/>
+                          <w:color w:val="24292E"/>
+                          <w:sz w:val="24"/>
+                          <w:szCs w:val="24"/>
+                          <w:shd w:val="clear" w:color="auto" w:fill="FFFFFF"/>
+                        </w:rPr>
+                      </w:pPr>
+                      <w:r>
+                        <w:rPr>
+                          <w:rFonts w:cstheme="minorHAnsi"/>
+                          <w:color w:val="24292E"/>
+                          <w:sz w:val="24"/>
+                          <w:szCs w:val="24"/>
+                          <w:shd w:val="clear" w:color="auto" w:fill="FFFFFF"/>
+                        </w:rPr>
+                        <w:t>To get you started quickly, I’ve made a sample Trivia Quiz android application with a static set of textual questions with true and false answers for each of them. This can have at most one player for this sample</w:t>
+                      </w:r>
+                      <w:r>
+                        <w:rPr>
+                          <w:rFonts w:cstheme="minorHAnsi"/>
+                          <w:color w:val="24292E"/>
+                          <w:sz w:val="24"/>
+                          <w:szCs w:val="24"/>
+                          <w:shd w:val="clear" w:color="auto" w:fill="FFFFFF"/>
+                        </w:rPr>
+                        <w:t xml:space="preserve"> quiz application</w:t>
+                      </w:r>
+                      <w:r>
+                        <w:rPr>
+                          <w:rFonts w:cstheme="minorHAnsi"/>
+                          <w:color w:val="24292E"/>
+                          <w:sz w:val="24"/>
+                          <w:szCs w:val="24"/>
+                          <w:shd w:val="clear" w:color="auto" w:fill="FFFFFF"/>
+                        </w:rPr>
+                        <w:t>.</w:t>
+                      </w:r>
+                      <w:r>
+                        <w:rPr>
+                          <w:rFonts w:cstheme="minorHAnsi"/>
+                          <w:color w:val="24292E"/>
+                          <w:sz w:val="24"/>
+                          <w:szCs w:val="24"/>
+                          <w:shd w:val="clear" w:color="auto" w:fill="FFFFFF"/>
+                        </w:rPr>
+                        <w:t xml:space="preserve"> On choosing wrong answer, it make a vibrate and show a toast message to indicate that the chosen answer is incorrect and for right answer it just show a toast message.</w:t>
+                      </w:r>
+                    </w:p>
+                    <w:p>
+                      <w:pPr>
+                        <w:pStyle w:val="NoSpacing"/>
+                        <w:jc w:val="both"/>
+                        <w:rPr>
+                          <w:rFonts w:cstheme="minorHAnsi"/>
+                          <w:color w:val="24292E"/>
+                          <w:sz w:val="24"/>
+                          <w:szCs w:val="24"/>
+                          <w:shd w:val="clear" w:color="auto" w:fill="FFFFFF"/>
                         </w:rPr>
                       </w:pPr>
                     </w:p>
@@ -2620,313 +2780,6 @@
                       <w:pPr>
                         <w:pStyle w:val="NoSpacing"/>
                         <w:rPr>
-                          <w:rFonts w:ascii="Calisto MT" w:hAnsi="Calisto MT"/>
-                          <w:i/>
-                          <w:iCs/>
-                          <w:sz w:val="24"/>
-                          <w:szCs w:val="24"/>
-                          <w:lang w:val="en-US"/>
-                        </w:rPr>
-                      </w:pPr>
-                      <w:r>
-                        <w:rPr>
-                          <w:b/>
-                          <w:bCs/>
-                          <w:sz w:val="24"/>
-                          <w:szCs w:val="24"/>
-                          <w:lang w:val="en-US"/>
-                        </w:rPr>
-                        <w:t xml:space="preserve">Programming for Everybody (Getting started with Python) </w:t>
-                      </w:r>
-                      <w:r>
-                        <w:rPr>
-                          <w:sz w:val="24"/>
-                          <w:szCs w:val="24"/>
-                          <w:lang w:val="en-US"/>
-                        </w:rPr>
-                        <w:t xml:space="preserve">-  </w:t>
-                      </w:r>
-                      <w:r>
-                        <w:rPr>
-                          <w:sz w:val="24"/>
-                          <w:szCs w:val="24"/>
-                          <w:lang w:val="en-US"/>
-                        </w:rPr>
-                        <w:t xml:space="preserve"> </w:t>
-                      </w:r>
-                      <w:r>
-                        <w:rPr>
-                          <w:rFonts w:ascii="Calisto MT" w:hAnsi="Calisto MT"/>
-                          <w:i/>
-                          <w:iCs/>
-                          <w:sz w:val="24"/>
-                          <w:szCs w:val="24"/>
-                          <w:lang w:val="en-US"/>
-                        </w:rPr>
-                        <w:t>0</w:t>
-                      </w:r>
-                      <w:r>
-                        <w:rPr>
-                          <w:rFonts w:ascii="Calisto MT" w:hAnsi="Calisto MT"/>
-                          <w:i/>
-                          <w:iCs/>
-                          <w:sz w:val="24"/>
-                          <w:szCs w:val="24"/>
-                          <w:lang w:val="en-US"/>
-                        </w:rPr>
-                        <w:t>6</w:t>
-                      </w:r>
-                      <w:r>
-                        <w:rPr>
-                          <w:rFonts w:ascii="Calisto MT" w:hAnsi="Calisto MT"/>
-                          <w:i/>
-                          <w:iCs/>
-                          <w:sz w:val="24"/>
-                          <w:szCs w:val="24"/>
-                          <w:lang w:val="en-US"/>
-                        </w:rPr>
-                        <w:t>/2020</w:t>
-                      </w:r>
-                    </w:p>
-                    <w:p>
-                      <w:pPr>
-                        <w:pStyle w:val="NoSpacing"/>
-                        <w:rPr>
-                          <w:sz w:val="24"/>
-                          <w:szCs w:val="24"/>
-                          <w:lang w:val="en-US"/>
-                        </w:rPr>
-                      </w:pPr>
-                      <w:r>
-                        <w:rPr>
-                          <w:sz w:val="24"/>
-                          <w:szCs w:val="24"/>
-                        </w:rPr>
-                        <w:t>Offered by University of Michigan through Coursera. This course help</w:t>
-                      </w:r>
-                      <w:r>
-                        <w:rPr>
-                          <w:sz w:val="24"/>
-                          <w:szCs w:val="24"/>
-                        </w:rPr>
-                        <w:t>s</w:t>
-                      </w:r>
-                      <w:r>
-                        <w:rPr>
-                          <w:sz w:val="24"/>
-                          <w:szCs w:val="24"/>
-                        </w:rPr>
-                        <w:t xml:space="preserve"> to learn basics of programming </w:t>
-                      </w:r>
-                      <w:r>
-                        <w:rPr>
-                          <w:sz w:val="24"/>
-                          <w:szCs w:val="24"/>
-                        </w:rPr>
-                        <w:t>fundamentals</w:t>
-                      </w:r>
-                      <w:r>
-                        <w:rPr>
-                          <w:sz w:val="24"/>
-                          <w:szCs w:val="24"/>
-                        </w:rPr>
-                        <w:t xml:space="preserve"> using Python.</w:t>
-                      </w:r>
-                    </w:p>
-                    <w:p>
-                      <w:pPr>
-                        <w:pStyle w:val="Styl1"/>
-                        <w:rPr>
-                          <w:lang w:val="en-US"/>
-                        </w:rPr>
-                      </w:pPr>
-                      <w:r>
-                        <w:rPr>
-                          <w:lang w:val="en-US"/>
-                        </w:rPr>
-                        <w:t>Projects</w:t>
-                      </w:r>
-                    </w:p>
-                    <w:p>
-                      <w:pPr>
-                        <w:pStyle w:val="NoSpacing"/>
-                        <w:rPr>
-                          <w:rFonts w:ascii="Calisto MT" w:hAnsi="Calisto MT"/>
-                          <w:i/>
-                          <w:iCs/>
-                          <w:sz w:val="24"/>
-                          <w:szCs w:val="24"/>
-                          <w:lang w:val="en-US"/>
-                        </w:rPr>
-                      </w:pPr>
-                      <w:r>
-                        <w:rPr>
-                          <w:b/>
-                          <w:bCs/>
-                          <w:sz w:val="24"/>
-                          <w:szCs w:val="24"/>
-                          <w:lang w:val="en-US"/>
-                        </w:rPr>
-                        <w:t>Quadratic Equation Solver</w:t>
-                      </w:r>
-                      <w:r>
-                        <w:rPr>
-                          <w:rFonts w:ascii="Tw Cen MT" w:hAnsi="Tw Cen MT"/>
-                          <w:b/>
-                          <w:bCs/>
-                          <w:sz w:val="24"/>
-                          <w:szCs w:val="24"/>
-                          <w:lang w:val="en-US"/>
-                        </w:rPr>
-                        <w:t xml:space="preserve"> </w:t>
-                      </w:r>
-                      <w:r>
-                        <w:rPr>
-                          <w:rFonts w:ascii="Tw Cen MT" w:hAnsi="Tw Cen MT"/>
-                          <w:sz w:val="20"/>
-                          <w:szCs w:val="20"/>
-                          <w:lang w:val="en-US"/>
-                        </w:rPr>
-                        <w:t>(Android App)</w:t>
-                      </w:r>
-                      <w:r>
-                        <w:rPr>
-                          <w:b/>
-                          <w:bCs/>
-                          <w:sz w:val="24"/>
-                          <w:szCs w:val="24"/>
-                          <w:lang w:val="en-US"/>
-                        </w:rPr>
-                        <w:t xml:space="preserve"> </w:t>
-                      </w:r>
-                      <w:r>
-                        <w:rPr>
-                          <w:sz w:val="24"/>
-                          <w:szCs w:val="24"/>
-                          <w:lang w:val="en-US"/>
-                        </w:rPr>
-                        <w:t xml:space="preserve">-  </w:t>
-                      </w:r>
-                      <w:r>
-                        <w:rPr>
-                          <w:sz w:val="24"/>
-                          <w:szCs w:val="24"/>
-                          <w:lang w:val="en-US"/>
-                        </w:rPr>
-                        <w:t xml:space="preserve"> </w:t>
-                      </w:r>
-                      <w:r>
-                        <w:rPr>
-                          <w:rFonts w:ascii="Calisto MT" w:hAnsi="Calisto MT"/>
-                          <w:i/>
-                          <w:iCs/>
-                          <w:sz w:val="24"/>
-                          <w:szCs w:val="24"/>
-                          <w:lang w:val="en-US"/>
-                        </w:rPr>
-                        <w:t>0</w:t>
-                      </w:r>
-                      <w:r>
-                        <w:rPr>
-                          <w:rFonts w:ascii="Calisto MT" w:hAnsi="Calisto MT"/>
-                          <w:i/>
-                          <w:iCs/>
-                          <w:sz w:val="24"/>
-                          <w:szCs w:val="24"/>
-                          <w:lang w:val="en-US"/>
-                        </w:rPr>
-                        <w:t>5</w:t>
-                      </w:r>
-                      <w:r>
-                        <w:rPr>
-                          <w:rFonts w:ascii="Calisto MT" w:hAnsi="Calisto MT"/>
-                          <w:i/>
-                          <w:iCs/>
-                          <w:sz w:val="24"/>
-                          <w:szCs w:val="24"/>
-                          <w:lang w:val="en-US"/>
-                        </w:rPr>
-                        <w:t>/20</w:t>
-                      </w:r>
-                      <w:r>
-                        <w:rPr>
-                          <w:rFonts w:ascii="Calisto MT" w:hAnsi="Calisto MT"/>
-                          <w:i/>
-                          <w:iCs/>
-                          <w:sz w:val="24"/>
-                          <w:szCs w:val="24"/>
-                          <w:lang w:val="en-US"/>
-                        </w:rPr>
-                        <w:t>19</w:t>
-                      </w:r>
-                    </w:p>
-                    <w:p>
-                      <w:pPr>
-                        <w:pStyle w:val="NoSpacing"/>
-                        <w:jc w:val="both"/>
-                        <w:rPr>
-                          <w:rFonts w:cstheme="minorHAnsi"/>
-                          <w:color w:val="24292E"/>
-                          <w:sz w:val="24"/>
-                          <w:szCs w:val="24"/>
-                          <w:shd w:val="clear" w:color="auto" w:fill="FFFFFF"/>
-                        </w:rPr>
-                      </w:pPr>
-                      <w:r>
-                        <w:rPr>
-                          <w:rFonts w:cstheme="minorHAnsi"/>
-                          <w:color w:val="24292E"/>
-                          <w:sz w:val="24"/>
-                          <w:szCs w:val="24"/>
-                          <w:shd w:val="clear" w:color="auto" w:fill="FFFFFF"/>
-                        </w:rPr>
-                        <w:t>This is a</w:t>
-                      </w:r>
-                      <w:r>
-                        <w:rPr>
-                          <w:rFonts w:cstheme="minorHAnsi"/>
-                          <w:color w:val="24292E"/>
-                          <w:sz w:val="24"/>
-                          <w:szCs w:val="24"/>
-                          <w:shd w:val="clear" w:color="auto" w:fill="FFFFFF"/>
-                        </w:rPr>
-                        <w:t>n</w:t>
-                      </w:r>
-                      <w:r>
-                        <w:rPr>
-                          <w:rFonts w:cstheme="minorHAnsi"/>
-                          <w:color w:val="24292E"/>
-                          <w:sz w:val="24"/>
-                          <w:szCs w:val="24"/>
-                          <w:shd w:val="clear" w:color="auto" w:fill="FFFFFF"/>
-                        </w:rPr>
-                        <w:t xml:space="preserve"> app which solve quadratic equations and gives</w:t>
-                      </w:r>
-                      <w:r>
-                        <w:rPr>
-                          <w:rFonts w:cstheme="minorHAnsi"/>
-                          <w:color w:val="24292E"/>
-                          <w:sz w:val="24"/>
-                          <w:szCs w:val="24"/>
-                          <w:shd w:val="clear" w:color="auto" w:fill="FFFFFF"/>
-                        </w:rPr>
-                        <w:t xml:space="preserve"> us</w:t>
-                      </w:r>
-                      <w:r>
-                        <w:rPr>
-                          <w:rFonts w:cstheme="minorHAnsi"/>
-                          <w:color w:val="24292E"/>
-                          <w:sz w:val="24"/>
-                          <w:szCs w:val="24"/>
-                          <w:shd w:val="clear" w:color="auto" w:fill="FFFFFF"/>
-                        </w:rPr>
-                        <w:t xml:space="preserve"> the exact roots of the given equation quickly. Unlike most of the other apps, this app is featured with both "Roots Of Quadratic Equation" and "Nature of Quadratic Equation".</w:t>
-                      </w:r>
-                    </w:p>
-                    <w:p>
-                      <w:pPr>
-                        <w:pStyle w:val="NoSpacing"/>
-                        <w:rPr>
                           <w:rFonts w:cstheme="minorHAnsi"/>
                           <w:color w:val="24292E"/>
                           <w:sz w:val="24"/>
@@ -2947,56 +2800,63 @@
                           <w:lang w:val="en-US"/>
                         </w:rPr>
                       </w:pPr>
-                      <w:r>
-                        <w:rPr>
-                          <w:b/>
-                          <w:bCs/>
-                          <w:sz w:val="24"/>
-                          <w:szCs w:val="24"/>
-                          <w:lang w:val="en-US"/>
-                        </w:rPr>
-                        <w:t>Credit Card</w:t>
-                      </w:r>
-                      <w:r>
-                        <w:rPr>
-                          <w:b/>
-                          <w:bCs/>
-                          <w:sz w:val="24"/>
-                          <w:szCs w:val="24"/>
-                          <w:lang w:val="en-US"/>
-                        </w:rPr>
-                        <w:t xml:space="preserve"> </w:t>
-                      </w:r>
-                      <w:r>
-                        <w:rPr>
-                          <w:b/>
-                          <w:bCs/>
-                          <w:sz w:val="24"/>
-                          <w:szCs w:val="24"/>
-                          <w:lang w:val="en-US"/>
-                        </w:rPr>
-                        <w:t>Application</w:t>
-                      </w:r>
-                      <w:r>
-                        <w:rPr>
-                          <w:b/>
-                          <w:bCs/>
-                          <w:sz w:val="24"/>
-                          <w:szCs w:val="24"/>
-                          <w:lang w:val="en-US"/>
-                        </w:rPr>
-                        <w:t xml:space="preserve"> S</w:t>
-                      </w:r>
-                      <w:r>
-                        <w:rPr>
-                          <w:b/>
-                          <w:bCs/>
-                          <w:sz w:val="24"/>
-                          <w:szCs w:val="24"/>
-                          <w:lang w:val="en-US"/>
-                        </w:rPr>
-                        <w:t>ystem</w:t>
-                      </w:r>
+                      <w:hyperlink r:id="rId12" w:history="1">
+                        <w:r>
+                          <w:rPr>
+                            <w:rStyle w:val="Hyperlink"/>
+                            <w:b/>
+                            <w:bCs/>
+                            <w:sz w:val="24"/>
+                            <w:szCs w:val="24"/>
+                            <w:lang w:val="en-US"/>
+                          </w:rPr>
+                          <w:t>Credit Card</w:t>
+                        </w:r>
+                        <w:r>
+                          <w:rPr>
+                            <w:rStyle w:val="Hyperlink"/>
+                            <w:b/>
+                            <w:bCs/>
+                            <w:sz w:val="24"/>
+                            <w:szCs w:val="24"/>
+                            <w:lang w:val="en-US"/>
+                          </w:rPr>
+                          <w:t xml:space="preserve"> </w:t>
+                        </w:r>
+                        <w:r>
+                          <w:rPr>
+                            <w:rStyle w:val="Hyperlink"/>
+                            <w:b/>
+                            <w:bCs/>
+                            <w:sz w:val="24"/>
+                            <w:szCs w:val="24"/>
+                            <w:lang w:val="en-US"/>
+                          </w:rPr>
+                          <w:t>Application</w:t>
+                        </w:r>
+                        <w:r>
+                          <w:rPr>
+                            <w:rStyle w:val="Hyperlink"/>
+                            <w:b/>
+                            <w:bCs/>
+                            <w:sz w:val="24"/>
+                            <w:szCs w:val="24"/>
+                            <w:lang w:val="en-US"/>
+                          </w:rPr>
+                          <w:t xml:space="preserve"> S</w:t>
+                        </w:r>
+                        <w:r>
+                          <w:rPr>
+                            <w:rStyle w:val="Hyperlink"/>
+                            <w:b/>
+                            <w:bCs/>
+                            <w:sz w:val="24"/>
+                            <w:szCs w:val="24"/>
+                            <w:lang w:val="en-US"/>
+                          </w:rPr>
+                          <w:t>ystem</w:t>
+                        </w:r>
+                      </w:hyperlink>
                       <w:r>
                         <w:rPr>
                           <w:rFonts w:ascii="Tw Cen MT" w:hAnsi="Tw Cen MT"/>
@@ -3191,12 +3051,12 @@
       <w:r>
         <w:rPr>
           <w:noProof/>
-          <w:lang w:val="en-US"/>
+          <w:lang w:val="en-IN" w:eastAsia="en-IN"/>
         </w:rPr>
         <mc:AlternateContent>
           <mc:Choice Requires="wps">
             <w:drawing>
-              <wp:anchor distT="0" distB="0" distL="114300" distR="114300" simplePos="0" relativeHeight="251668480" behindDoc="0" locked="0" layoutInCell="1" allowOverlap="1" wp14:anchorId="25D5F37B" wp14:editId="6F1A4029">
+              <wp:anchor distT="0" distB="0" distL="114300" distR="114300" simplePos="0" relativeHeight="251668480" behindDoc="0" locked="0" layoutInCell="1" allowOverlap="1" wp14:anchorId="25D5F37B" wp14:editId="7B4D4C8C">
                 <wp:simplePos x="0" y="0"/>
                 <wp:positionH relativeFrom="page">
                   <wp:align>left</wp:align>
@@ -3264,7 +3124,7 @@
           </mc:Choice>
           <mc:Fallback>
             <w:pict>
-              <v:rect w14:anchorId="24ADB3C4" id="Prostokąt 2" o:spid="_x0000_s1026" style="position:absolute;margin-left:0;margin-top:799.5pt;width:597.75pt;height:9pt;z-index:251668480;visibility:visible;mso-wrap-style:square;mso-width-percent:0;mso-height-percent:0;mso-wrap-distance-left:9pt;mso-wrap-distance-top:0;mso-wrap-distance-right:9pt;mso-wrap-distance-bottom:0;mso-position-horizontal:left;mso-position-horizontal-relative:page;mso-position-vertical:absolute;mso-position-vertical-relative:text;mso-width-percent:0;mso-height-percent:0;mso-width-relative:margin;mso-height-relative:margin;v-text-anchor:middle" o:gfxdata="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" fillcolor="#5b9bd5 [3204]" stroked="f" strokeweight="1pt">
+              <v:rect w14:anchorId="2D60B854" id="Prostokąt 2" o:spid="_x0000_s1026" style="position:absolute;margin-left:0;margin-top:799.5pt;width:597.75pt;height:9pt;z-index:251668480;visibility:visible;mso-wrap-style:square;mso-width-percent:0;mso-height-percent:0;mso-wrap-distance-left:9pt;mso-wrap-distance-top:0;mso-wrap-distance-right:9pt;mso-wrap-distance-bottom:0;mso-position-horizontal:left;mso-position-horizontal-relative:page;mso-position-vertical:absolute;mso-position-vertical-relative:text;mso-width-percent:0;mso-height-percent:0;mso-width-relative:margin;mso-height-relative:margin;v-text-anchor:middle" o:gfxdata="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" fillcolor="#5b9bd5 [3204]" stroked="f" strokeweight="1pt">
                 <w10:wrap anchorx="page"/>
               </v:rect>
             </w:pict>
@@ -3274,12 +3134,12 @@
       <w:r>
         <w:rPr>
           <w:noProof/>
-          <w:lang w:val="en-US"/>
+          <w:lang w:val="en-IN" w:eastAsia="en-IN"/>
         </w:rPr>
         <mc:AlternateContent>
           <mc:Choice Requires="wps">
             <w:drawing>
-              <wp:anchor distT="45720" distB="45720" distL="114300" distR="114300" simplePos="0" relativeHeight="251661312" behindDoc="0" locked="0" layoutInCell="1" allowOverlap="1" wp14:anchorId="28063F24" wp14:editId="56C7AD74">
+              <wp:anchor distT="45720" distB="45720" distL="114300" distR="114300" simplePos="0" relativeHeight="251661312" behindDoc="0" locked="0" layoutInCell="1" allowOverlap="1" wp14:anchorId="28063F24" wp14:editId="1E9B2D10">
                 <wp:simplePos x="0" y="0"/>
                 <wp:positionH relativeFrom="column">
                   <wp:posOffset>19050</wp:posOffset>
@@ -3446,7 +3306,7 @@
 </file>
 
 <file path=word/numbering.xml><?xml version="1.0" encoding="utf-8"?>
-<w:numbering xmlns:wpc="http://schemas.microsoft.com/office/word/2010/wordprocessingCanvas" xmlns:cx="http://schemas.microsoft.com/office/drawing/2014/chartex" xmlns:cx1="http://schemas.microsoft.com/office/drawing/2015/9/8/chartex" xmlns:cx2="http://schemas.microsoft.com/office/drawing/2015/10/21/chartex" xmlns:cx3="http://schemas.microsoft.com/office/drawing/2016/5/9/chartex" xmlns:cx4="http://schemas.microsoft.com/office/drawing/2016/5/10/chartex" xmlns:cx5="http://schemas.microsoft.com/office/drawing/2016/5/11/chartex" xmlns:cx6="http://schemas.microsoft.com/office/drawing/2016/5/12/chartex" xmlns:cx7="http://schemas.microsoft.com/office/drawing/2016/5/13/chartex" xmlns:cx8="http://schemas.microsoft.com/office/drawing/2016/5/14/chartex" xmlns:mc="http://schemas.openxmlformats.org/markup-compatibility/2006" xmlns:aink="http://schemas.microsoft.com/office/drawing/2016/ink" xmlns:am3d="http://schemas.microsoft.com/office/drawing/2017/model3d" xmlns:o="urn:schemas-microsoft-com:office:office" xmlns:r="http://schemas.openxmlformats.org/officeDocument/2006/relationships" xmlns:m="http://schemas.openxmlformats.org/officeDocument/2006/math" xmlns:v="urn:schemas-microsoft-com:vml" xmlns:wp14="http://schemas.microsoft.com/office/word/2010/wordprocessingDrawing" xmlns:wp="http://schemas.openxmlformats.org/drawingml/2006/wordprocessingDrawing" xmlns:w10="urn:schemas-microsoft-com:office:word" xmlns:w="http://schemas.openxmlformats.org/wordprocessingml/2006/main" xmlns:w14="http://schemas.microsoft.com/office/word/2010/wordml" xmlns:w15="http://schemas.microsoft.com/office/word/2012/wordml" xmlns:w16cex="http://schemas.microsoft.com/office/word/2018/wordml/cex" xmlns:w16cid="http://schemas.microsoft.com/office/word/2016/wordml/cid" xmlns:w16="http://schemas.microsoft.com/office/word/2018/wordml" xmlns:w16sdtdh="http://schemas.microsoft.com/office/word/2020/wordml/sdtdatahash" xmlns:w16se="http://schemas.microsoft.com/office/word/2015/wordml/symex" xmlns:wpg="http://schemas.microsoft.com/office/word/2010/wordprocessingGroup" xmlns:wpi="http://schemas.microsoft.com/office/word/2010/wordprocessingInk" xmlns:wne="http://schemas.microsoft.com/office/word/2006/wordml" xmlns:wps="http://schemas.microsoft.com/office/word/2010/wordprocessingShape" mc:Ignorable="w14 w15 w16se w16cid w16 w16cex w16sdtdh wp14">
+<w:numbering xmlns:wpc="http://schemas.microsoft.com/office/word/2010/wordprocessingCanvas" xmlns:cx="http://schemas.microsoft.com/office/drawing/2014/chartex" xmlns:cx1="http://schemas.microsoft.com/office/drawing/2015/9/8/chartex" xmlns:mc="http://schemas.openxmlformats.org/markup-compatibility/2006" xmlns:o="urn:schemas-microsoft-com:office:office" xmlns:r="http://schemas.openxmlformats.org/officeDocument/2006/relationships" xmlns:m="http://schemas.openxmlformats.org/officeDocument/2006/math" xmlns:v="urn:schemas-microsoft-com:vml" xmlns:wp14="http://schemas.microsoft.com/office/word/2010/wordprocessingDrawing" xmlns:wp="http://schemas.openxmlformats.org/drawingml/2006/wordprocessingDrawing" xmlns:w10="urn:schemas-microsoft-com:office:word" xmlns:w="http://schemas.openxmlformats.org/wordprocessingml/2006/main" xmlns:w14="http://schemas.microsoft.com/office/word/2010/wordml" xmlns:w15="http://schemas.microsoft.com/office/word/2012/wordml" xmlns:w16se="http://schemas.microsoft.com/office/word/2015/wordml/symex" xmlns:wpg="http://schemas.microsoft.com/office/word/2010/wordprocessingGroup" xmlns:wpi="http://schemas.microsoft.com/office/word/2010/wordprocessingInk" xmlns:wne="http://schemas.microsoft.com/office/word/2006/wordml" xmlns:wps="http://schemas.microsoft.com/office/word/2010/wordprocessingShape" mc:Ignorable="w14 w15 w16se wp14">
   <w:abstractNum w:abstractNumId="0" w15:restartNumberingAfterBreak="0">
     <w:nsid w:val="1AA261B5"/>
     <w:multiLevelType w:val="hybridMultilevel"/>
@@ -4139,7 +3999,7 @@
 </file>
 
 <file path=word/styles.xml><?xml version="1.0" encoding="utf-8"?>
-<w:styles xmlns:mc="http://schemas.openxmlformats.org/markup-compatibility/2006" xmlns:r="http://schemas.openxmlformats.org/officeDocument/2006/relationships" xmlns:w="http://schemas.openxmlformats.org/wordprocessingml/2006/main" xmlns:w14="http://schemas.microsoft.com/office/word/2010/wordml" xmlns:w15="http://schemas.microsoft.com/office/word/2012/wordml" xmlns:w16cex="http://schemas.microsoft.com/office/word/2018/wordml/cex" xmlns:w16cid="http://schemas.microsoft.com/office/word/2016/wordml/cid" xmlns:w16="http://schemas.microsoft.com/office/word/2018/wordml" xmlns:w16sdtdh="http://schemas.microsoft.com/office/word/2020/wordml/sdtdatahash" xmlns:w16se="http://schemas.microsoft.com/office/word/2015/wordml/symex" mc:Ignorable="w14 w15 w16se w16cid w16 w16cex w16sdtdh">
+<w:styles xmlns:mc="http://schemas.openxmlformats.org/markup-compatibility/2006" xmlns:r="http://schemas.openxmlformats.org/officeDocument/2006/relationships" xmlns:w="http://schemas.openxmlformats.org/wordprocessingml/2006/main" xmlns:w14="http://schemas.microsoft.com/office/word/2010/wordml" xmlns:w15="http://schemas.microsoft.com/office/word/2012/wordml" xmlns:w16se="http://schemas.microsoft.com/office/word/2015/wordml/symex" mc:Ignorable="w14 w15 w16se">
   <w:docDefaults>
     <w:rPrDefault>
       <w:rPr>
@@ -4155,7 +4015,7 @@
       </w:pPr>
     </w:pPrDefault>
   </w:docDefaults>
-  <w:latentStyles w:defLockedState="0" w:defUIPriority="99" w:defSemiHidden="0" w:defUnhideWhenUsed="0" w:defQFormat="0" w:count="376">
+  <w:latentStyles w:defLockedState="0" w:defUIPriority="99" w:defSemiHidden="0" w:defUnhideWhenUsed="0" w:defQFormat="0" w:count="371">
     <w:lsdException w:name="Normal" w:uiPriority="0" w:qFormat="1"/>
     <w:lsdException w:name="heading 1" w:uiPriority="9" w:qFormat="1"/>
     <w:lsdException w:name="heading 2" w:semiHidden="1" w:uiPriority="9" w:unhideWhenUsed="1" w:qFormat="1"/>
@@ -4527,11 +4387,6 @@
     <w:lsdException w:name="List Table 5 Dark Accent 6" w:uiPriority="50"/>
     <w:lsdException w:name="List Table 6 Colorful Accent 6" w:uiPriority="51"/>
     <w:lsdException w:name="List Table 7 Colorful Accent 6" w:uiPriority="52"/>
-    <w:lsdException w:name="Mention" w:semiHidden="1" w:unhideWhenUsed="1"/>
-    <w:lsdException w:name="Smart Hyperlink" w:semiHidden="1" w:unhideWhenUsed="1"/>
-    <w:lsdException w:name="Hashtag" w:semiHidden="1" w:unhideWhenUsed="1"/>
-    <w:lsdException w:name="Unresolved Mention" w:semiHidden="1" w:unhideWhenUsed="1"/>
-    <w:lsdException w:name="Smart Link" w:semiHidden="1" w:unhideWhenUsed="1"/>
   </w:latentStyles>
   <w:style w:type="paragraph" w:default="1" w:styleId="Normal">
     <w:name w:val="Normal"/>
@@ -4829,7 +4684,7 @@
       <w:lang w:val="en-IN" w:eastAsia="en-IN"/>
     </w:rPr>
   </w:style>
-  <w:style w:type="character" w:styleId="UnresolvedMention">
+  <w:style w:type="character" w:customStyle="1" w:styleId="UnresolvedMention">
     <w:name w:val="Unresolved Mention"/>
     <w:basedOn w:val="DefaultParagraphFont"/>
     <w:uiPriority w:val="99"/>

</xml_diff>